<commit_message>
update  weight and report
</commit_message>
<xml_diff>
--- a/Report/22127353_22127362_22127371_22127438_ReportProject01.docx
+++ b/Report/22127353_22127362_22127371_22127438_ReportProject01.docx
@@ -20,7 +20,7 @@
           <w:bdr w:val="none" w:sz="0" w:space="0" w:color="auto" w:frame="1"/>
         </w:rPr>
         <w:drawing>
-          <wp:inline distT="0" distB="0" distL="0" distR="0" wp14:anchorId="11F95862" wp14:editId="1229EEE1">
+          <wp:inline distT="0" distB="0" distL="0" distR="0" wp14:anchorId="11F95862" wp14:editId="279472FC">
             <wp:extent cx="2400300" cy="2019300"/>
             <wp:effectExtent l="0" t="0" r="0" b="0"/>
             <wp:docPr id="924756169" name="Picture 1" descr="A blue and white logo&#10;&#10;Description automatically generated"/>
@@ -585,6 +585,7 @@
       <w:r>
         <w:rPr>
           <w:rFonts w:ascii="Times New Roman" w:hAnsi="Times New Roman" w:cs="Times New Roman"/>
+          <w:noProof/>
         </w:rPr>
         <w:drawing>
           <wp:inline distT="0" distB="0" distL="0" distR="0" wp14:anchorId="3A5AD930" wp14:editId="4B438C04">
@@ -681,6 +682,7 @@
       <w:r>
         <w:rPr>
           <w:rFonts w:ascii="Times New Roman" w:hAnsi="Times New Roman" w:cs="Times New Roman"/>
+          <w:noProof/>
         </w:rPr>
         <w:drawing>
           <wp:inline distT="0" distB="0" distL="0" distR="0" wp14:anchorId="6347475F" wp14:editId="4CEA7E7B">
@@ -756,6 +758,9 @@
         </w:rPr>
       </w:pPr>
       <w:r>
+        <w:rPr>
+          <w:noProof/>
+        </w:rPr>
         <w:drawing>
           <wp:inline distT="0" distB="0" distL="0" distR="0" wp14:anchorId="2775FE0E" wp14:editId="74A02C69">
             <wp:extent cx="4304581" cy="2524802"/>
@@ -5921,7 +5926,141 @@
         <w:rPr>
           <w:rFonts w:ascii="Times New Roman" w:hAnsi="Times New Roman" w:cs="Times New Roman"/>
         </w:rPr>
-        <w:t xml:space="preserve">First of all, we will read a file with the .txt type to input the matrix and display it on our interface. The next thing we do, is to call the function </w:t>
+        <w:t xml:space="preserve">First of all, we will read a file with the .txt type to input the matrix and display it on our interface. </w:t>
+      </w:r>
+      <w:r>
+        <w:rPr>
+          <w:rFonts w:ascii="Times New Roman" w:hAnsi="Times New Roman" w:cs="Times New Roman"/>
+        </w:rPr>
+        <w:t>We have some values representing for some information like:</w:t>
+      </w:r>
+    </w:p>
+    <w:p>
+      <w:pPr>
+        <w:pStyle w:val="ListParagraph"/>
+        <w:numPr>
+          <w:ilvl w:val="0"/>
+          <w:numId w:val="15"/>
+        </w:numPr>
+        <w:jc w:val="both"/>
+        <w:rPr>
+          <w:rFonts w:ascii="Times New Roman" w:hAnsi="Times New Roman" w:cs="Times New Roman"/>
+        </w:rPr>
+      </w:pPr>
+      <w:r>
+        <w:rPr>
+          <w:rFonts w:ascii="Times New Roman" w:hAnsi="Times New Roman" w:cs="Times New Roman"/>
+        </w:rPr>
+        <w:t>0: stands for an empty cell and that cell haven’t been visited before</w:t>
+      </w:r>
+    </w:p>
+    <w:p>
+      <w:pPr>
+        <w:pStyle w:val="ListParagraph"/>
+        <w:numPr>
+          <w:ilvl w:val="0"/>
+          <w:numId w:val="15"/>
+        </w:numPr>
+        <w:jc w:val="both"/>
+        <w:rPr>
+          <w:rFonts w:ascii="Times New Roman" w:hAnsi="Times New Roman" w:cs="Times New Roman"/>
+        </w:rPr>
+      </w:pPr>
+      <w:r>
+        <w:rPr>
+          <w:rFonts w:ascii="Times New Roman" w:hAnsi="Times New Roman" w:cs="Times New Roman"/>
+        </w:rPr>
+        <w:t>1: stands for walls and obstacle: (though lv 1-2-3 agents don’t work with obstacle so we will represent it like wall)</w:t>
+      </w:r>
+    </w:p>
+    <w:p>
+      <w:pPr>
+        <w:pStyle w:val="ListParagraph"/>
+        <w:numPr>
+          <w:ilvl w:val="0"/>
+          <w:numId w:val="15"/>
+        </w:numPr>
+        <w:jc w:val="both"/>
+        <w:rPr>
+          <w:rFonts w:ascii="Times New Roman" w:hAnsi="Times New Roman" w:cs="Times New Roman"/>
+        </w:rPr>
+      </w:pPr>
+      <w:r>
+        <w:rPr>
+          <w:rFonts w:ascii="Times New Roman" w:hAnsi="Times New Roman" w:cs="Times New Roman"/>
+        </w:rPr>
+        <w:t>2: stands for hider</w:t>
+      </w:r>
+    </w:p>
+    <w:p>
+      <w:pPr>
+        <w:pStyle w:val="ListParagraph"/>
+        <w:numPr>
+          <w:ilvl w:val="0"/>
+          <w:numId w:val="15"/>
+        </w:numPr>
+        <w:jc w:val="both"/>
+        <w:rPr>
+          <w:rFonts w:ascii="Times New Roman" w:hAnsi="Times New Roman" w:cs="Times New Roman"/>
+        </w:rPr>
+      </w:pPr>
+      <w:r>
+        <w:rPr>
+          <w:rFonts w:ascii="Times New Roman" w:hAnsi="Times New Roman" w:cs="Times New Roman"/>
+        </w:rPr>
+        <w:t>3: stands for seeker</w:t>
+      </w:r>
+    </w:p>
+    <w:p>
+      <w:pPr>
+        <w:pStyle w:val="ListParagraph"/>
+        <w:numPr>
+          <w:ilvl w:val="0"/>
+          <w:numId w:val="15"/>
+        </w:numPr>
+        <w:jc w:val="both"/>
+        <w:rPr>
+          <w:rFonts w:ascii="Times New Roman" w:hAnsi="Times New Roman" w:cs="Times New Roman"/>
+        </w:rPr>
+      </w:pPr>
+      <w:r>
+        <w:rPr>
+          <w:rFonts w:ascii="Times New Roman" w:hAnsi="Times New Roman" w:cs="Times New Roman"/>
+        </w:rPr>
+        <w:t>-1: stands for a visited cell</w:t>
+      </w:r>
+    </w:p>
+    <w:p>
+      <w:pPr>
+        <w:pStyle w:val="ListParagraph"/>
+        <w:numPr>
+          <w:ilvl w:val="0"/>
+          <w:numId w:val="15"/>
+        </w:numPr>
+        <w:jc w:val="both"/>
+        <w:rPr>
+          <w:rFonts w:ascii="Times New Roman" w:hAnsi="Times New Roman" w:cs="Times New Roman"/>
+        </w:rPr>
+      </w:pPr>
+      <w:r>
+        <w:rPr>
+          <w:rFonts w:ascii="Times New Roman" w:hAnsi="Times New Roman" w:cs="Times New Roman"/>
+        </w:rPr>
+        <w:t>Plus 20 to a cell Value if that cell is in Seeker’s vision.</w:t>
+      </w:r>
+    </w:p>
+    <w:p>
+      <w:pPr>
+        <w:jc w:val="both"/>
+        <w:rPr>
+          <w:rFonts w:ascii="Times New Roman" w:hAnsi="Times New Roman" w:cs="Times New Roman"/>
+        </w:rPr>
+      </w:pPr>
+      <w:r>
+        <w:rPr>
+          <w:rFonts w:ascii="Times New Roman" w:hAnsi="Times New Roman" w:cs="Times New Roman"/>
+        </w:rPr>
+        <w:t xml:space="preserve">The next thing we do, is to call the function </w:t>
       </w:r>
       <w:r>
         <w:rPr>
@@ -5955,13 +6094,1649 @@
     <w:p>
       <w:pPr>
         <w:jc w:val="both"/>
-      </w:pPr>
-      <w:r>
-        <w:t>…</w:t>
+        <w:rPr>
+          <w:rFonts w:ascii="Times New Roman" w:hAnsi="Times New Roman" w:cs="Times New Roman"/>
+        </w:rPr>
+      </w:pPr>
+      <w:r>
+        <w:rPr>
+          <w:rFonts w:ascii="Times New Roman" w:hAnsi="Times New Roman" w:cs="Times New Roman"/>
+        </w:rPr>
+        <w:tab/>
+        <w:t xml:space="preserve">In </w:t>
+      </w:r>
+      <w:r>
+        <w:rPr>
+          <w:rFonts w:ascii="Times New Roman" w:hAnsi="Times New Roman" w:cs="Times New Roman"/>
+          <w:b/>
+          <w:bCs/>
+        </w:rPr>
+        <w:t>getVision</w:t>
+      </w:r>
+      <w:r>
+        <w:rPr>
+          <w:rFonts w:ascii="Times New Roman" w:hAnsi="Times New Roman" w:cs="Times New Roman"/>
+        </w:rPr>
+        <w:t>: first we will plus 20 to all the value of cells in the hider vision range (which is a 7x7 matrix that have center at the seeker) – which make all possiple cell</w:t>
+      </w:r>
+      <w:r>
+        <w:rPr>
+          <w:rFonts w:ascii="Times New Roman" w:hAnsi="Times New Roman" w:cs="Times New Roman"/>
+        </w:rPr>
+        <w:t>s</w:t>
+      </w:r>
+      <w:r>
+        <w:rPr>
+          <w:rFonts w:ascii="Times New Roman" w:hAnsi="Times New Roman" w:cs="Times New Roman"/>
+        </w:rPr>
+        <w:t xml:space="preserve"> (except wall) that can be seen by seeker, then we will check all cell</w:t>
+      </w:r>
+      <w:r>
+        <w:rPr>
+          <w:rFonts w:ascii="Times New Roman" w:hAnsi="Times New Roman" w:cs="Times New Roman"/>
+        </w:rPr>
+        <w:t>s</w:t>
+      </w:r>
+      <w:r>
+        <w:rPr>
+          <w:rFonts w:ascii="Times New Roman" w:hAnsi="Times New Roman" w:cs="Times New Roman"/>
+        </w:rPr>
+        <w:t xml:space="preserve"> </w:t>
+      </w:r>
+      <w:r>
+        <w:rPr>
+          <w:rFonts w:ascii="Times New Roman" w:hAnsi="Times New Roman" w:cs="Times New Roman"/>
+        </w:rPr>
+        <w:t>arround seeker (8 cells arround seeker and 16 cell in the mid range – or a 5x5 matrix that have center at seeker), if that cell is a wall then we will hide all cells that will be blocked by decrease the value of that cell by 20 to give back the initial value. The rules for all cells that a wall can hide is applied by following the restrictions in the requirements.</w:t>
       </w:r>
     </w:p>
     <w:p>
       <w:pPr>
+        <w:shd w:val="clear" w:color="auto" w:fill="1F1F1F"/>
+        <w:spacing w:after="0" w:line="285" w:lineRule="atLeast"/>
+        <w:rPr>
+          <w:rFonts w:ascii="Consolas" w:eastAsia="Times New Roman" w:hAnsi="Consolas" w:cs="Times New Roman"/>
+          <w:color w:val="CCCCCC"/>
+          <w:kern w:val="0"/>
+          <w:sz w:val="21"/>
+          <w:szCs w:val="21"/>
+          <w14:ligatures w14:val="none"/>
+        </w:rPr>
+      </w:pPr>
+      <w:r>
+        <w:rPr>
+          <w:rFonts w:ascii="Consolas" w:eastAsia="Times New Roman" w:hAnsi="Consolas" w:cs="Times New Roman"/>
+          <w:color w:val="CCCCCC"/>
+          <w:kern w:val="0"/>
+          <w:sz w:val="21"/>
+          <w:szCs w:val="21"/>
+          <w14:ligatures w14:val="none"/>
+        </w:rPr>
+        <w:t xml:space="preserve">        </w:t>
+      </w:r>
+      <w:r>
+        <w:rPr>
+          <w:rFonts w:ascii="Consolas" w:eastAsia="Times New Roman" w:hAnsi="Consolas" w:cs="Times New Roman"/>
+          <w:color w:val="C586C0"/>
+          <w:kern w:val="0"/>
+          <w:sz w:val="21"/>
+          <w:szCs w:val="21"/>
+          <w14:ligatures w14:val="none"/>
+        </w:rPr>
+        <w:t>if</w:t>
+      </w:r>
+      <w:r>
+        <w:rPr>
+          <w:rFonts w:ascii="Consolas" w:eastAsia="Times New Roman" w:hAnsi="Consolas" w:cs="Times New Roman"/>
+          <w:color w:val="CCCCCC"/>
+          <w:kern w:val="0"/>
+          <w:sz w:val="21"/>
+          <w:szCs w:val="21"/>
+          <w14:ligatures w14:val="none"/>
+        </w:rPr>
+        <w:t xml:space="preserve"> (</w:t>
+      </w:r>
+      <w:r>
+        <w:rPr>
+          <w:rFonts w:ascii="Consolas" w:eastAsia="Times New Roman" w:hAnsi="Consolas" w:cs="Times New Roman"/>
+          <w:color w:val="DCDCAA"/>
+          <w:kern w:val="0"/>
+          <w:sz w:val="21"/>
+          <w:szCs w:val="21"/>
+          <w14:ligatures w14:val="none"/>
+        </w:rPr>
+        <w:t>checkWall</w:t>
+      </w:r>
+      <w:r>
+        <w:rPr>
+          <w:rFonts w:ascii="Consolas" w:eastAsia="Times New Roman" w:hAnsi="Consolas" w:cs="Times New Roman"/>
+          <w:color w:val="CCCCCC"/>
+          <w:kern w:val="0"/>
+          <w:sz w:val="21"/>
+          <w:szCs w:val="21"/>
+          <w14:ligatures w14:val="none"/>
+        </w:rPr>
+        <w:t>(</w:t>
+      </w:r>
+      <w:r>
+        <w:rPr>
+          <w:rFonts w:ascii="Consolas" w:eastAsia="Times New Roman" w:hAnsi="Consolas" w:cs="Times New Roman"/>
+          <w:color w:val="9CDCFE"/>
+          <w:kern w:val="0"/>
+          <w:sz w:val="21"/>
+          <w:szCs w:val="21"/>
+          <w14:ligatures w14:val="none"/>
+        </w:rPr>
+        <w:t>row</w:t>
+      </w:r>
+      <w:r>
+        <w:rPr>
+          <w:rFonts w:ascii="Consolas" w:eastAsia="Times New Roman" w:hAnsi="Consolas" w:cs="Times New Roman"/>
+          <w:color w:val="CCCCCC"/>
+          <w:kern w:val="0"/>
+          <w:sz w:val="21"/>
+          <w:szCs w:val="21"/>
+          <w14:ligatures w14:val="none"/>
+        </w:rPr>
+        <w:t xml:space="preserve"> </w:t>
+      </w:r>
+      <w:r>
+        <w:rPr>
+          <w:rFonts w:ascii="Consolas" w:eastAsia="Times New Roman" w:hAnsi="Consolas" w:cs="Times New Roman"/>
+          <w:color w:val="D4D4D4"/>
+          <w:kern w:val="0"/>
+          <w:sz w:val="21"/>
+          <w:szCs w:val="21"/>
+          <w14:ligatures w14:val="none"/>
+        </w:rPr>
+        <w:t>-</w:t>
+      </w:r>
+      <w:r>
+        <w:rPr>
+          <w:rFonts w:ascii="Consolas" w:eastAsia="Times New Roman" w:hAnsi="Consolas" w:cs="Times New Roman"/>
+          <w:color w:val="CCCCCC"/>
+          <w:kern w:val="0"/>
+          <w:sz w:val="21"/>
+          <w:szCs w:val="21"/>
+          <w14:ligatures w14:val="none"/>
+        </w:rPr>
+        <w:t xml:space="preserve"> </w:t>
+      </w:r>
+      <w:r>
+        <w:rPr>
+          <w:rFonts w:ascii="Consolas" w:eastAsia="Times New Roman" w:hAnsi="Consolas" w:cs="Times New Roman"/>
+          <w:color w:val="B5CEA8"/>
+          <w:kern w:val="0"/>
+          <w:sz w:val="21"/>
+          <w:szCs w:val="21"/>
+          <w14:ligatures w14:val="none"/>
+        </w:rPr>
+        <w:t>1</w:t>
+      </w:r>
+      <w:r>
+        <w:rPr>
+          <w:rFonts w:ascii="Consolas" w:eastAsia="Times New Roman" w:hAnsi="Consolas" w:cs="Times New Roman"/>
+          <w:color w:val="CCCCCC"/>
+          <w:kern w:val="0"/>
+          <w:sz w:val="21"/>
+          <w:szCs w:val="21"/>
+          <w14:ligatures w14:val="none"/>
+        </w:rPr>
+        <w:t xml:space="preserve">, </w:t>
+      </w:r>
+      <w:r>
+        <w:rPr>
+          <w:rFonts w:ascii="Consolas" w:eastAsia="Times New Roman" w:hAnsi="Consolas" w:cs="Times New Roman"/>
+          <w:color w:val="9CDCFE"/>
+          <w:kern w:val="0"/>
+          <w:sz w:val="21"/>
+          <w:szCs w:val="21"/>
+          <w14:ligatures w14:val="none"/>
+        </w:rPr>
+        <w:t>col</w:t>
+      </w:r>
+      <w:r>
+        <w:rPr>
+          <w:rFonts w:ascii="Consolas" w:eastAsia="Times New Roman" w:hAnsi="Consolas" w:cs="Times New Roman"/>
+          <w:color w:val="CCCCCC"/>
+          <w:kern w:val="0"/>
+          <w:sz w:val="21"/>
+          <w:szCs w:val="21"/>
+          <w14:ligatures w14:val="none"/>
+        </w:rPr>
+        <w:t xml:space="preserve"> </w:t>
+      </w:r>
+      <w:r>
+        <w:rPr>
+          <w:rFonts w:ascii="Consolas" w:eastAsia="Times New Roman" w:hAnsi="Consolas" w:cs="Times New Roman"/>
+          <w:color w:val="D4D4D4"/>
+          <w:kern w:val="0"/>
+          <w:sz w:val="21"/>
+          <w:szCs w:val="21"/>
+          <w14:ligatures w14:val="none"/>
+        </w:rPr>
+        <w:t>-</w:t>
+      </w:r>
+      <w:r>
+        <w:rPr>
+          <w:rFonts w:ascii="Consolas" w:eastAsia="Times New Roman" w:hAnsi="Consolas" w:cs="Times New Roman"/>
+          <w:color w:val="CCCCCC"/>
+          <w:kern w:val="0"/>
+          <w:sz w:val="21"/>
+          <w:szCs w:val="21"/>
+          <w14:ligatures w14:val="none"/>
+        </w:rPr>
+        <w:t xml:space="preserve"> </w:t>
+      </w:r>
+      <w:r>
+        <w:rPr>
+          <w:rFonts w:ascii="Consolas" w:eastAsia="Times New Roman" w:hAnsi="Consolas" w:cs="Times New Roman"/>
+          <w:color w:val="B5CEA8"/>
+          <w:kern w:val="0"/>
+          <w:sz w:val="21"/>
+          <w:szCs w:val="21"/>
+          <w14:ligatures w14:val="none"/>
+        </w:rPr>
+        <w:t>1</w:t>
+      </w:r>
+      <w:r>
+        <w:rPr>
+          <w:rFonts w:ascii="Consolas" w:eastAsia="Times New Roman" w:hAnsi="Consolas" w:cs="Times New Roman"/>
+          <w:color w:val="CCCCCC"/>
+          <w:kern w:val="0"/>
+          <w:sz w:val="21"/>
+          <w:szCs w:val="21"/>
+          <w14:ligatures w14:val="none"/>
+        </w:rPr>
+        <w:t xml:space="preserve">, </w:t>
+      </w:r>
+      <w:r>
+        <w:rPr>
+          <w:rFonts w:ascii="Consolas" w:eastAsia="Times New Roman" w:hAnsi="Consolas" w:cs="Times New Roman"/>
+          <w:color w:val="9CDCFE"/>
+          <w:kern w:val="0"/>
+          <w:sz w:val="21"/>
+          <w:szCs w:val="21"/>
+          <w14:ligatures w14:val="none"/>
+        </w:rPr>
+        <w:t>self</w:t>
+      </w:r>
+      <w:r>
+        <w:rPr>
+          <w:rFonts w:ascii="Consolas" w:eastAsia="Times New Roman" w:hAnsi="Consolas" w:cs="Times New Roman"/>
+          <w:color w:val="CCCCCC"/>
+          <w:kern w:val="0"/>
+          <w:sz w:val="21"/>
+          <w:szCs w:val="21"/>
+          <w14:ligatures w14:val="none"/>
+        </w:rPr>
+        <w:t>.</w:t>
+      </w:r>
+      <w:r>
+        <w:rPr>
+          <w:rFonts w:ascii="Consolas" w:eastAsia="Times New Roman" w:hAnsi="Consolas" w:cs="Times New Roman"/>
+          <w:color w:val="9CDCFE"/>
+          <w:kern w:val="0"/>
+          <w:sz w:val="21"/>
+          <w:szCs w:val="21"/>
+          <w14:ligatures w14:val="none"/>
+        </w:rPr>
+        <w:t>board</w:t>
+      </w:r>
+      <w:r>
+        <w:rPr>
+          <w:rFonts w:ascii="Consolas" w:eastAsia="Times New Roman" w:hAnsi="Consolas" w:cs="Times New Roman"/>
+          <w:color w:val="CCCCCC"/>
+          <w:kern w:val="0"/>
+          <w:sz w:val="21"/>
+          <w:szCs w:val="21"/>
+          <w14:ligatures w14:val="none"/>
+        </w:rPr>
+        <w:t xml:space="preserve">, </w:t>
+      </w:r>
+      <w:r>
+        <w:rPr>
+          <w:rFonts w:ascii="Consolas" w:eastAsia="Times New Roman" w:hAnsi="Consolas" w:cs="Times New Roman"/>
+          <w:color w:val="9CDCFE"/>
+          <w:kern w:val="0"/>
+          <w:sz w:val="21"/>
+          <w:szCs w:val="21"/>
+          <w14:ligatures w14:val="none"/>
+        </w:rPr>
+        <w:t>self</w:t>
+      </w:r>
+      <w:r>
+        <w:rPr>
+          <w:rFonts w:ascii="Consolas" w:eastAsia="Times New Roman" w:hAnsi="Consolas" w:cs="Times New Roman"/>
+          <w:color w:val="CCCCCC"/>
+          <w:kern w:val="0"/>
+          <w:sz w:val="21"/>
+          <w:szCs w:val="21"/>
+          <w14:ligatures w14:val="none"/>
+        </w:rPr>
+        <w:t>.</w:t>
+      </w:r>
+      <w:r>
+        <w:rPr>
+          <w:rFonts w:ascii="Consolas" w:eastAsia="Times New Roman" w:hAnsi="Consolas" w:cs="Times New Roman"/>
+          <w:color w:val="9CDCFE"/>
+          <w:kern w:val="0"/>
+          <w:sz w:val="21"/>
+          <w:szCs w:val="21"/>
+          <w14:ligatures w14:val="none"/>
+        </w:rPr>
+        <w:t>row</w:t>
+      </w:r>
+      <w:r>
+        <w:rPr>
+          <w:rFonts w:ascii="Consolas" w:eastAsia="Times New Roman" w:hAnsi="Consolas" w:cs="Times New Roman"/>
+          <w:color w:val="CCCCCC"/>
+          <w:kern w:val="0"/>
+          <w:sz w:val="21"/>
+          <w:szCs w:val="21"/>
+          <w14:ligatures w14:val="none"/>
+        </w:rPr>
+        <w:t xml:space="preserve">, </w:t>
+      </w:r>
+      <w:r>
+        <w:rPr>
+          <w:rFonts w:ascii="Consolas" w:eastAsia="Times New Roman" w:hAnsi="Consolas" w:cs="Times New Roman"/>
+          <w:color w:val="9CDCFE"/>
+          <w:kern w:val="0"/>
+          <w:sz w:val="21"/>
+          <w:szCs w:val="21"/>
+          <w14:ligatures w14:val="none"/>
+        </w:rPr>
+        <w:t>self</w:t>
+      </w:r>
+      <w:r>
+        <w:rPr>
+          <w:rFonts w:ascii="Consolas" w:eastAsia="Times New Roman" w:hAnsi="Consolas" w:cs="Times New Roman"/>
+          <w:color w:val="CCCCCC"/>
+          <w:kern w:val="0"/>
+          <w:sz w:val="21"/>
+          <w:szCs w:val="21"/>
+          <w14:ligatures w14:val="none"/>
+        </w:rPr>
+        <w:t>.</w:t>
+      </w:r>
+      <w:r>
+        <w:rPr>
+          <w:rFonts w:ascii="Consolas" w:eastAsia="Times New Roman" w:hAnsi="Consolas" w:cs="Times New Roman"/>
+          <w:color w:val="9CDCFE"/>
+          <w:kern w:val="0"/>
+          <w:sz w:val="21"/>
+          <w:szCs w:val="21"/>
+          <w14:ligatures w14:val="none"/>
+        </w:rPr>
+        <w:t>col</w:t>
+      </w:r>
+      <w:r>
+        <w:rPr>
+          <w:rFonts w:ascii="Consolas" w:eastAsia="Times New Roman" w:hAnsi="Consolas" w:cs="Times New Roman"/>
+          <w:color w:val="CCCCCC"/>
+          <w:kern w:val="0"/>
+          <w:sz w:val="21"/>
+          <w:szCs w:val="21"/>
+          <w14:ligatures w14:val="none"/>
+        </w:rPr>
+        <w:t>)):</w:t>
+      </w:r>
+    </w:p>
+    <w:p>
+      <w:pPr>
+        <w:shd w:val="clear" w:color="auto" w:fill="1F1F1F"/>
+        <w:spacing w:after="0" w:line="285" w:lineRule="atLeast"/>
+        <w:rPr>
+          <w:rFonts w:ascii="Consolas" w:eastAsia="Times New Roman" w:hAnsi="Consolas" w:cs="Times New Roman"/>
+          <w:color w:val="CCCCCC"/>
+          <w:kern w:val="0"/>
+          <w:sz w:val="21"/>
+          <w:szCs w:val="21"/>
+          <w14:ligatures w14:val="none"/>
+        </w:rPr>
+      </w:pPr>
+      <w:r>
+        <w:rPr>
+          <w:rFonts w:ascii="Consolas" w:eastAsia="Times New Roman" w:hAnsi="Consolas" w:cs="Times New Roman"/>
+          <w:color w:val="CCCCCC"/>
+          <w:kern w:val="0"/>
+          <w:sz w:val="21"/>
+          <w:szCs w:val="21"/>
+          <w14:ligatures w14:val="none"/>
+        </w:rPr>
+        <w:t xml:space="preserve">            </w:t>
+      </w:r>
+      <w:r>
+        <w:rPr>
+          <w:rFonts w:ascii="Consolas" w:eastAsia="Times New Roman" w:hAnsi="Consolas" w:cs="Times New Roman"/>
+          <w:color w:val="DCDCAA"/>
+          <w:kern w:val="0"/>
+          <w:sz w:val="21"/>
+          <w:szCs w:val="21"/>
+          <w14:ligatures w14:val="none"/>
+        </w:rPr>
+        <w:t>hideCell</w:t>
+      </w:r>
+      <w:r>
+        <w:rPr>
+          <w:rFonts w:ascii="Consolas" w:eastAsia="Times New Roman" w:hAnsi="Consolas" w:cs="Times New Roman"/>
+          <w:color w:val="CCCCCC"/>
+          <w:kern w:val="0"/>
+          <w:sz w:val="21"/>
+          <w:szCs w:val="21"/>
+          <w14:ligatures w14:val="none"/>
+        </w:rPr>
+        <w:t>(</w:t>
+      </w:r>
+      <w:r>
+        <w:rPr>
+          <w:rFonts w:ascii="Consolas" w:eastAsia="Times New Roman" w:hAnsi="Consolas" w:cs="Times New Roman"/>
+          <w:color w:val="9CDCFE"/>
+          <w:kern w:val="0"/>
+          <w:sz w:val="21"/>
+          <w:szCs w:val="21"/>
+          <w14:ligatures w14:val="none"/>
+        </w:rPr>
+        <w:t>row</w:t>
+      </w:r>
+      <w:r>
+        <w:rPr>
+          <w:rFonts w:ascii="Consolas" w:eastAsia="Times New Roman" w:hAnsi="Consolas" w:cs="Times New Roman"/>
+          <w:color w:val="CCCCCC"/>
+          <w:kern w:val="0"/>
+          <w:sz w:val="21"/>
+          <w:szCs w:val="21"/>
+          <w14:ligatures w14:val="none"/>
+        </w:rPr>
+        <w:t xml:space="preserve"> </w:t>
+      </w:r>
+      <w:r>
+        <w:rPr>
+          <w:rFonts w:ascii="Consolas" w:eastAsia="Times New Roman" w:hAnsi="Consolas" w:cs="Times New Roman"/>
+          <w:color w:val="D4D4D4"/>
+          <w:kern w:val="0"/>
+          <w:sz w:val="21"/>
+          <w:szCs w:val="21"/>
+          <w14:ligatures w14:val="none"/>
+        </w:rPr>
+        <w:t>-</w:t>
+      </w:r>
+      <w:r>
+        <w:rPr>
+          <w:rFonts w:ascii="Consolas" w:eastAsia="Times New Roman" w:hAnsi="Consolas" w:cs="Times New Roman"/>
+          <w:color w:val="CCCCCC"/>
+          <w:kern w:val="0"/>
+          <w:sz w:val="21"/>
+          <w:szCs w:val="21"/>
+          <w14:ligatures w14:val="none"/>
+        </w:rPr>
+        <w:t xml:space="preserve"> </w:t>
+      </w:r>
+      <w:r>
+        <w:rPr>
+          <w:rFonts w:ascii="Consolas" w:eastAsia="Times New Roman" w:hAnsi="Consolas" w:cs="Times New Roman"/>
+          <w:color w:val="B5CEA8"/>
+          <w:kern w:val="0"/>
+          <w:sz w:val="21"/>
+          <w:szCs w:val="21"/>
+          <w14:ligatures w14:val="none"/>
+        </w:rPr>
+        <w:t>2</w:t>
+      </w:r>
+      <w:r>
+        <w:rPr>
+          <w:rFonts w:ascii="Consolas" w:eastAsia="Times New Roman" w:hAnsi="Consolas" w:cs="Times New Roman"/>
+          <w:color w:val="CCCCCC"/>
+          <w:kern w:val="0"/>
+          <w:sz w:val="21"/>
+          <w:szCs w:val="21"/>
+          <w14:ligatures w14:val="none"/>
+        </w:rPr>
+        <w:t xml:space="preserve">, </w:t>
+      </w:r>
+      <w:r>
+        <w:rPr>
+          <w:rFonts w:ascii="Consolas" w:eastAsia="Times New Roman" w:hAnsi="Consolas" w:cs="Times New Roman"/>
+          <w:color w:val="9CDCFE"/>
+          <w:kern w:val="0"/>
+          <w:sz w:val="21"/>
+          <w:szCs w:val="21"/>
+          <w14:ligatures w14:val="none"/>
+        </w:rPr>
+        <w:t>col</w:t>
+      </w:r>
+      <w:r>
+        <w:rPr>
+          <w:rFonts w:ascii="Consolas" w:eastAsia="Times New Roman" w:hAnsi="Consolas" w:cs="Times New Roman"/>
+          <w:color w:val="CCCCCC"/>
+          <w:kern w:val="0"/>
+          <w:sz w:val="21"/>
+          <w:szCs w:val="21"/>
+          <w14:ligatures w14:val="none"/>
+        </w:rPr>
+        <w:t xml:space="preserve"> </w:t>
+      </w:r>
+      <w:r>
+        <w:rPr>
+          <w:rFonts w:ascii="Consolas" w:eastAsia="Times New Roman" w:hAnsi="Consolas" w:cs="Times New Roman"/>
+          <w:color w:val="D4D4D4"/>
+          <w:kern w:val="0"/>
+          <w:sz w:val="21"/>
+          <w:szCs w:val="21"/>
+          <w14:ligatures w14:val="none"/>
+        </w:rPr>
+        <w:t>-</w:t>
+      </w:r>
+      <w:r>
+        <w:rPr>
+          <w:rFonts w:ascii="Consolas" w:eastAsia="Times New Roman" w:hAnsi="Consolas" w:cs="Times New Roman"/>
+          <w:color w:val="CCCCCC"/>
+          <w:kern w:val="0"/>
+          <w:sz w:val="21"/>
+          <w:szCs w:val="21"/>
+          <w14:ligatures w14:val="none"/>
+        </w:rPr>
+        <w:t xml:space="preserve"> </w:t>
+      </w:r>
+      <w:r>
+        <w:rPr>
+          <w:rFonts w:ascii="Consolas" w:eastAsia="Times New Roman" w:hAnsi="Consolas" w:cs="Times New Roman"/>
+          <w:color w:val="B5CEA8"/>
+          <w:kern w:val="0"/>
+          <w:sz w:val="21"/>
+          <w:szCs w:val="21"/>
+          <w14:ligatures w14:val="none"/>
+        </w:rPr>
+        <w:t>2</w:t>
+      </w:r>
+      <w:r>
+        <w:rPr>
+          <w:rFonts w:ascii="Consolas" w:eastAsia="Times New Roman" w:hAnsi="Consolas" w:cs="Times New Roman"/>
+          <w:color w:val="CCCCCC"/>
+          <w:kern w:val="0"/>
+          <w:sz w:val="21"/>
+          <w:szCs w:val="21"/>
+          <w14:ligatures w14:val="none"/>
+        </w:rPr>
+        <w:t xml:space="preserve">, </w:t>
+      </w:r>
+      <w:r>
+        <w:rPr>
+          <w:rFonts w:ascii="Consolas" w:eastAsia="Times New Roman" w:hAnsi="Consolas" w:cs="Times New Roman"/>
+          <w:color w:val="9CDCFE"/>
+          <w:kern w:val="0"/>
+          <w:sz w:val="21"/>
+          <w:szCs w:val="21"/>
+          <w14:ligatures w14:val="none"/>
+        </w:rPr>
+        <w:t>self</w:t>
+      </w:r>
+      <w:r>
+        <w:rPr>
+          <w:rFonts w:ascii="Consolas" w:eastAsia="Times New Roman" w:hAnsi="Consolas" w:cs="Times New Roman"/>
+          <w:color w:val="CCCCCC"/>
+          <w:kern w:val="0"/>
+          <w:sz w:val="21"/>
+          <w:szCs w:val="21"/>
+          <w14:ligatures w14:val="none"/>
+        </w:rPr>
+        <w:t>.</w:t>
+      </w:r>
+      <w:r>
+        <w:rPr>
+          <w:rFonts w:ascii="Consolas" w:eastAsia="Times New Roman" w:hAnsi="Consolas" w:cs="Times New Roman"/>
+          <w:color w:val="9CDCFE"/>
+          <w:kern w:val="0"/>
+          <w:sz w:val="21"/>
+          <w:szCs w:val="21"/>
+          <w14:ligatures w14:val="none"/>
+        </w:rPr>
+        <w:t>board</w:t>
+      </w:r>
+      <w:r>
+        <w:rPr>
+          <w:rFonts w:ascii="Consolas" w:eastAsia="Times New Roman" w:hAnsi="Consolas" w:cs="Times New Roman"/>
+          <w:color w:val="CCCCCC"/>
+          <w:kern w:val="0"/>
+          <w:sz w:val="21"/>
+          <w:szCs w:val="21"/>
+          <w14:ligatures w14:val="none"/>
+        </w:rPr>
+        <w:t xml:space="preserve">, </w:t>
+      </w:r>
+      <w:r>
+        <w:rPr>
+          <w:rFonts w:ascii="Consolas" w:eastAsia="Times New Roman" w:hAnsi="Consolas" w:cs="Times New Roman"/>
+          <w:color w:val="9CDCFE"/>
+          <w:kern w:val="0"/>
+          <w:sz w:val="21"/>
+          <w:szCs w:val="21"/>
+          <w14:ligatures w14:val="none"/>
+        </w:rPr>
+        <w:t>self</w:t>
+      </w:r>
+      <w:r>
+        <w:rPr>
+          <w:rFonts w:ascii="Consolas" w:eastAsia="Times New Roman" w:hAnsi="Consolas" w:cs="Times New Roman"/>
+          <w:color w:val="CCCCCC"/>
+          <w:kern w:val="0"/>
+          <w:sz w:val="21"/>
+          <w:szCs w:val="21"/>
+          <w14:ligatures w14:val="none"/>
+        </w:rPr>
+        <w:t>.</w:t>
+      </w:r>
+      <w:r>
+        <w:rPr>
+          <w:rFonts w:ascii="Consolas" w:eastAsia="Times New Roman" w:hAnsi="Consolas" w:cs="Times New Roman"/>
+          <w:color w:val="9CDCFE"/>
+          <w:kern w:val="0"/>
+          <w:sz w:val="21"/>
+          <w:szCs w:val="21"/>
+          <w14:ligatures w14:val="none"/>
+        </w:rPr>
+        <w:t>row</w:t>
+      </w:r>
+      <w:r>
+        <w:rPr>
+          <w:rFonts w:ascii="Consolas" w:eastAsia="Times New Roman" w:hAnsi="Consolas" w:cs="Times New Roman"/>
+          <w:color w:val="CCCCCC"/>
+          <w:kern w:val="0"/>
+          <w:sz w:val="21"/>
+          <w:szCs w:val="21"/>
+          <w14:ligatures w14:val="none"/>
+        </w:rPr>
+        <w:t xml:space="preserve">, </w:t>
+      </w:r>
+      <w:r>
+        <w:rPr>
+          <w:rFonts w:ascii="Consolas" w:eastAsia="Times New Roman" w:hAnsi="Consolas" w:cs="Times New Roman"/>
+          <w:color w:val="9CDCFE"/>
+          <w:kern w:val="0"/>
+          <w:sz w:val="21"/>
+          <w:szCs w:val="21"/>
+          <w14:ligatures w14:val="none"/>
+        </w:rPr>
+        <w:t>self</w:t>
+      </w:r>
+      <w:r>
+        <w:rPr>
+          <w:rFonts w:ascii="Consolas" w:eastAsia="Times New Roman" w:hAnsi="Consolas" w:cs="Times New Roman"/>
+          <w:color w:val="CCCCCC"/>
+          <w:kern w:val="0"/>
+          <w:sz w:val="21"/>
+          <w:szCs w:val="21"/>
+          <w14:ligatures w14:val="none"/>
+        </w:rPr>
+        <w:t>.</w:t>
+      </w:r>
+      <w:r>
+        <w:rPr>
+          <w:rFonts w:ascii="Consolas" w:eastAsia="Times New Roman" w:hAnsi="Consolas" w:cs="Times New Roman"/>
+          <w:color w:val="9CDCFE"/>
+          <w:kern w:val="0"/>
+          <w:sz w:val="21"/>
+          <w:szCs w:val="21"/>
+          <w14:ligatures w14:val="none"/>
+        </w:rPr>
+        <w:t>col</w:t>
+      </w:r>
+      <w:r>
+        <w:rPr>
+          <w:rFonts w:ascii="Consolas" w:eastAsia="Times New Roman" w:hAnsi="Consolas" w:cs="Times New Roman"/>
+          <w:color w:val="CCCCCC"/>
+          <w:kern w:val="0"/>
+          <w:sz w:val="21"/>
+          <w:szCs w:val="21"/>
+          <w14:ligatures w14:val="none"/>
+        </w:rPr>
+        <w:t xml:space="preserve">) </w:t>
+      </w:r>
+    </w:p>
+    <w:p>
+      <w:pPr>
+        <w:shd w:val="clear" w:color="auto" w:fill="1F1F1F"/>
+        <w:spacing w:after="0" w:line="285" w:lineRule="atLeast"/>
+        <w:rPr>
+          <w:rFonts w:ascii="Consolas" w:eastAsia="Times New Roman" w:hAnsi="Consolas" w:cs="Times New Roman"/>
+          <w:color w:val="CCCCCC"/>
+          <w:kern w:val="0"/>
+          <w:sz w:val="21"/>
+          <w:szCs w:val="21"/>
+          <w14:ligatures w14:val="none"/>
+        </w:rPr>
+      </w:pPr>
+      <w:r>
+        <w:rPr>
+          <w:rFonts w:ascii="Consolas" w:eastAsia="Times New Roman" w:hAnsi="Consolas" w:cs="Times New Roman"/>
+          <w:color w:val="CCCCCC"/>
+          <w:kern w:val="0"/>
+          <w:sz w:val="21"/>
+          <w:szCs w:val="21"/>
+          <w14:ligatures w14:val="none"/>
+        </w:rPr>
+        <w:t xml:space="preserve">            </w:t>
+      </w:r>
+      <w:r>
+        <w:rPr>
+          <w:rFonts w:ascii="Consolas" w:eastAsia="Times New Roman" w:hAnsi="Consolas" w:cs="Times New Roman"/>
+          <w:color w:val="DCDCAA"/>
+          <w:kern w:val="0"/>
+          <w:sz w:val="21"/>
+          <w:szCs w:val="21"/>
+          <w14:ligatures w14:val="none"/>
+        </w:rPr>
+        <w:t>hideCell</w:t>
+      </w:r>
+      <w:r>
+        <w:rPr>
+          <w:rFonts w:ascii="Consolas" w:eastAsia="Times New Roman" w:hAnsi="Consolas" w:cs="Times New Roman"/>
+          <w:color w:val="CCCCCC"/>
+          <w:kern w:val="0"/>
+          <w:sz w:val="21"/>
+          <w:szCs w:val="21"/>
+          <w14:ligatures w14:val="none"/>
+        </w:rPr>
+        <w:t>(</w:t>
+      </w:r>
+      <w:r>
+        <w:rPr>
+          <w:rFonts w:ascii="Consolas" w:eastAsia="Times New Roman" w:hAnsi="Consolas" w:cs="Times New Roman"/>
+          <w:color w:val="9CDCFE"/>
+          <w:kern w:val="0"/>
+          <w:sz w:val="21"/>
+          <w:szCs w:val="21"/>
+          <w14:ligatures w14:val="none"/>
+        </w:rPr>
+        <w:t>row</w:t>
+      </w:r>
+      <w:r>
+        <w:rPr>
+          <w:rFonts w:ascii="Consolas" w:eastAsia="Times New Roman" w:hAnsi="Consolas" w:cs="Times New Roman"/>
+          <w:color w:val="CCCCCC"/>
+          <w:kern w:val="0"/>
+          <w:sz w:val="21"/>
+          <w:szCs w:val="21"/>
+          <w14:ligatures w14:val="none"/>
+        </w:rPr>
+        <w:t xml:space="preserve"> </w:t>
+      </w:r>
+      <w:r>
+        <w:rPr>
+          <w:rFonts w:ascii="Consolas" w:eastAsia="Times New Roman" w:hAnsi="Consolas" w:cs="Times New Roman"/>
+          <w:color w:val="D4D4D4"/>
+          <w:kern w:val="0"/>
+          <w:sz w:val="21"/>
+          <w:szCs w:val="21"/>
+          <w14:ligatures w14:val="none"/>
+        </w:rPr>
+        <w:t>-</w:t>
+      </w:r>
+      <w:r>
+        <w:rPr>
+          <w:rFonts w:ascii="Consolas" w:eastAsia="Times New Roman" w:hAnsi="Consolas" w:cs="Times New Roman"/>
+          <w:color w:val="CCCCCC"/>
+          <w:kern w:val="0"/>
+          <w:sz w:val="21"/>
+          <w:szCs w:val="21"/>
+          <w14:ligatures w14:val="none"/>
+        </w:rPr>
+        <w:t xml:space="preserve"> </w:t>
+      </w:r>
+      <w:r>
+        <w:rPr>
+          <w:rFonts w:ascii="Consolas" w:eastAsia="Times New Roman" w:hAnsi="Consolas" w:cs="Times New Roman"/>
+          <w:color w:val="B5CEA8"/>
+          <w:kern w:val="0"/>
+          <w:sz w:val="21"/>
+          <w:szCs w:val="21"/>
+          <w14:ligatures w14:val="none"/>
+        </w:rPr>
+        <w:t>3</w:t>
+      </w:r>
+      <w:r>
+        <w:rPr>
+          <w:rFonts w:ascii="Consolas" w:eastAsia="Times New Roman" w:hAnsi="Consolas" w:cs="Times New Roman"/>
+          <w:color w:val="CCCCCC"/>
+          <w:kern w:val="0"/>
+          <w:sz w:val="21"/>
+          <w:szCs w:val="21"/>
+          <w14:ligatures w14:val="none"/>
+        </w:rPr>
+        <w:t xml:space="preserve">, </w:t>
+      </w:r>
+      <w:r>
+        <w:rPr>
+          <w:rFonts w:ascii="Consolas" w:eastAsia="Times New Roman" w:hAnsi="Consolas" w:cs="Times New Roman"/>
+          <w:color w:val="9CDCFE"/>
+          <w:kern w:val="0"/>
+          <w:sz w:val="21"/>
+          <w:szCs w:val="21"/>
+          <w14:ligatures w14:val="none"/>
+        </w:rPr>
+        <w:t>col</w:t>
+      </w:r>
+      <w:r>
+        <w:rPr>
+          <w:rFonts w:ascii="Consolas" w:eastAsia="Times New Roman" w:hAnsi="Consolas" w:cs="Times New Roman"/>
+          <w:color w:val="CCCCCC"/>
+          <w:kern w:val="0"/>
+          <w:sz w:val="21"/>
+          <w:szCs w:val="21"/>
+          <w14:ligatures w14:val="none"/>
+        </w:rPr>
+        <w:t xml:space="preserve"> </w:t>
+      </w:r>
+      <w:r>
+        <w:rPr>
+          <w:rFonts w:ascii="Consolas" w:eastAsia="Times New Roman" w:hAnsi="Consolas" w:cs="Times New Roman"/>
+          <w:color w:val="D4D4D4"/>
+          <w:kern w:val="0"/>
+          <w:sz w:val="21"/>
+          <w:szCs w:val="21"/>
+          <w14:ligatures w14:val="none"/>
+        </w:rPr>
+        <w:t>-</w:t>
+      </w:r>
+      <w:r>
+        <w:rPr>
+          <w:rFonts w:ascii="Consolas" w:eastAsia="Times New Roman" w:hAnsi="Consolas" w:cs="Times New Roman"/>
+          <w:color w:val="CCCCCC"/>
+          <w:kern w:val="0"/>
+          <w:sz w:val="21"/>
+          <w:szCs w:val="21"/>
+          <w14:ligatures w14:val="none"/>
+        </w:rPr>
+        <w:t xml:space="preserve"> </w:t>
+      </w:r>
+      <w:r>
+        <w:rPr>
+          <w:rFonts w:ascii="Consolas" w:eastAsia="Times New Roman" w:hAnsi="Consolas" w:cs="Times New Roman"/>
+          <w:color w:val="B5CEA8"/>
+          <w:kern w:val="0"/>
+          <w:sz w:val="21"/>
+          <w:szCs w:val="21"/>
+          <w14:ligatures w14:val="none"/>
+        </w:rPr>
+        <w:t>3</w:t>
+      </w:r>
+      <w:r>
+        <w:rPr>
+          <w:rFonts w:ascii="Consolas" w:eastAsia="Times New Roman" w:hAnsi="Consolas" w:cs="Times New Roman"/>
+          <w:color w:val="CCCCCC"/>
+          <w:kern w:val="0"/>
+          <w:sz w:val="21"/>
+          <w:szCs w:val="21"/>
+          <w14:ligatures w14:val="none"/>
+        </w:rPr>
+        <w:t xml:space="preserve">, </w:t>
+      </w:r>
+      <w:r>
+        <w:rPr>
+          <w:rFonts w:ascii="Consolas" w:eastAsia="Times New Roman" w:hAnsi="Consolas" w:cs="Times New Roman"/>
+          <w:color w:val="9CDCFE"/>
+          <w:kern w:val="0"/>
+          <w:sz w:val="21"/>
+          <w:szCs w:val="21"/>
+          <w14:ligatures w14:val="none"/>
+        </w:rPr>
+        <w:t>self</w:t>
+      </w:r>
+      <w:r>
+        <w:rPr>
+          <w:rFonts w:ascii="Consolas" w:eastAsia="Times New Roman" w:hAnsi="Consolas" w:cs="Times New Roman"/>
+          <w:color w:val="CCCCCC"/>
+          <w:kern w:val="0"/>
+          <w:sz w:val="21"/>
+          <w:szCs w:val="21"/>
+          <w14:ligatures w14:val="none"/>
+        </w:rPr>
+        <w:t>.</w:t>
+      </w:r>
+      <w:r>
+        <w:rPr>
+          <w:rFonts w:ascii="Consolas" w:eastAsia="Times New Roman" w:hAnsi="Consolas" w:cs="Times New Roman"/>
+          <w:color w:val="9CDCFE"/>
+          <w:kern w:val="0"/>
+          <w:sz w:val="21"/>
+          <w:szCs w:val="21"/>
+          <w14:ligatures w14:val="none"/>
+        </w:rPr>
+        <w:t>board</w:t>
+      </w:r>
+      <w:r>
+        <w:rPr>
+          <w:rFonts w:ascii="Consolas" w:eastAsia="Times New Roman" w:hAnsi="Consolas" w:cs="Times New Roman"/>
+          <w:color w:val="CCCCCC"/>
+          <w:kern w:val="0"/>
+          <w:sz w:val="21"/>
+          <w:szCs w:val="21"/>
+          <w14:ligatures w14:val="none"/>
+        </w:rPr>
+        <w:t xml:space="preserve">, </w:t>
+      </w:r>
+      <w:r>
+        <w:rPr>
+          <w:rFonts w:ascii="Consolas" w:eastAsia="Times New Roman" w:hAnsi="Consolas" w:cs="Times New Roman"/>
+          <w:color w:val="9CDCFE"/>
+          <w:kern w:val="0"/>
+          <w:sz w:val="21"/>
+          <w:szCs w:val="21"/>
+          <w14:ligatures w14:val="none"/>
+        </w:rPr>
+        <w:t>self</w:t>
+      </w:r>
+      <w:r>
+        <w:rPr>
+          <w:rFonts w:ascii="Consolas" w:eastAsia="Times New Roman" w:hAnsi="Consolas" w:cs="Times New Roman"/>
+          <w:color w:val="CCCCCC"/>
+          <w:kern w:val="0"/>
+          <w:sz w:val="21"/>
+          <w:szCs w:val="21"/>
+          <w14:ligatures w14:val="none"/>
+        </w:rPr>
+        <w:t>.</w:t>
+      </w:r>
+      <w:r>
+        <w:rPr>
+          <w:rFonts w:ascii="Consolas" w:eastAsia="Times New Roman" w:hAnsi="Consolas" w:cs="Times New Roman"/>
+          <w:color w:val="9CDCFE"/>
+          <w:kern w:val="0"/>
+          <w:sz w:val="21"/>
+          <w:szCs w:val="21"/>
+          <w14:ligatures w14:val="none"/>
+        </w:rPr>
+        <w:t>row</w:t>
+      </w:r>
+      <w:r>
+        <w:rPr>
+          <w:rFonts w:ascii="Consolas" w:eastAsia="Times New Roman" w:hAnsi="Consolas" w:cs="Times New Roman"/>
+          <w:color w:val="CCCCCC"/>
+          <w:kern w:val="0"/>
+          <w:sz w:val="21"/>
+          <w:szCs w:val="21"/>
+          <w14:ligatures w14:val="none"/>
+        </w:rPr>
+        <w:t xml:space="preserve">, </w:t>
+      </w:r>
+      <w:r>
+        <w:rPr>
+          <w:rFonts w:ascii="Consolas" w:eastAsia="Times New Roman" w:hAnsi="Consolas" w:cs="Times New Roman"/>
+          <w:color w:val="9CDCFE"/>
+          <w:kern w:val="0"/>
+          <w:sz w:val="21"/>
+          <w:szCs w:val="21"/>
+          <w14:ligatures w14:val="none"/>
+        </w:rPr>
+        <w:t>self</w:t>
+      </w:r>
+      <w:r>
+        <w:rPr>
+          <w:rFonts w:ascii="Consolas" w:eastAsia="Times New Roman" w:hAnsi="Consolas" w:cs="Times New Roman"/>
+          <w:color w:val="CCCCCC"/>
+          <w:kern w:val="0"/>
+          <w:sz w:val="21"/>
+          <w:szCs w:val="21"/>
+          <w14:ligatures w14:val="none"/>
+        </w:rPr>
+        <w:t>.</w:t>
+      </w:r>
+      <w:r>
+        <w:rPr>
+          <w:rFonts w:ascii="Consolas" w:eastAsia="Times New Roman" w:hAnsi="Consolas" w:cs="Times New Roman"/>
+          <w:color w:val="9CDCFE"/>
+          <w:kern w:val="0"/>
+          <w:sz w:val="21"/>
+          <w:szCs w:val="21"/>
+          <w14:ligatures w14:val="none"/>
+        </w:rPr>
+        <w:t>col</w:t>
+      </w:r>
+      <w:r>
+        <w:rPr>
+          <w:rFonts w:ascii="Consolas" w:eastAsia="Times New Roman" w:hAnsi="Consolas" w:cs="Times New Roman"/>
+          <w:color w:val="CCCCCC"/>
+          <w:kern w:val="0"/>
+          <w:sz w:val="21"/>
+          <w:szCs w:val="21"/>
+          <w14:ligatures w14:val="none"/>
+        </w:rPr>
+        <w:t>)</w:t>
+      </w:r>
+    </w:p>
+    <w:p>
+      <w:pPr>
+        <w:shd w:val="clear" w:color="auto" w:fill="1F1F1F"/>
+        <w:spacing w:after="0" w:line="285" w:lineRule="atLeast"/>
+        <w:rPr>
+          <w:rFonts w:ascii="Consolas" w:eastAsia="Times New Roman" w:hAnsi="Consolas" w:cs="Times New Roman"/>
+          <w:color w:val="CCCCCC"/>
+          <w:kern w:val="0"/>
+          <w:sz w:val="21"/>
+          <w:szCs w:val="21"/>
+          <w14:ligatures w14:val="none"/>
+        </w:rPr>
+      </w:pPr>
+      <w:r>
+        <w:rPr>
+          <w:rFonts w:ascii="Consolas" w:eastAsia="Times New Roman" w:hAnsi="Consolas" w:cs="Times New Roman"/>
+          <w:color w:val="CCCCCC"/>
+          <w:kern w:val="0"/>
+          <w:sz w:val="21"/>
+          <w:szCs w:val="21"/>
+          <w14:ligatures w14:val="none"/>
+        </w:rPr>
+        <w:t xml:space="preserve">            </w:t>
+      </w:r>
+      <w:r>
+        <w:rPr>
+          <w:rFonts w:ascii="Consolas" w:eastAsia="Times New Roman" w:hAnsi="Consolas" w:cs="Times New Roman"/>
+          <w:color w:val="DCDCAA"/>
+          <w:kern w:val="0"/>
+          <w:sz w:val="21"/>
+          <w:szCs w:val="21"/>
+          <w14:ligatures w14:val="none"/>
+        </w:rPr>
+        <w:t>hideCell</w:t>
+      </w:r>
+      <w:r>
+        <w:rPr>
+          <w:rFonts w:ascii="Consolas" w:eastAsia="Times New Roman" w:hAnsi="Consolas" w:cs="Times New Roman"/>
+          <w:color w:val="CCCCCC"/>
+          <w:kern w:val="0"/>
+          <w:sz w:val="21"/>
+          <w:szCs w:val="21"/>
+          <w14:ligatures w14:val="none"/>
+        </w:rPr>
+        <w:t>(</w:t>
+      </w:r>
+      <w:r>
+        <w:rPr>
+          <w:rFonts w:ascii="Consolas" w:eastAsia="Times New Roman" w:hAnsi="Consolas" w:cs="Times New Roman"/>
+          <w:color w:val="9CDCFE"/>
+          <w:kern w:val="0"/>
+          <w:sz w:val="21"/>
+          <w:szCs w:val="21"/>
+          <w14:ligatures w14:val="none"/>
+        </w:rPr>
+        <w:t>row</w:t>
+      </w:r>
+      <w:r>
+        <w:rPr>
+          <w:rFonts w:ascii="Consolas" w:eastAsia="Times New Roman" w:hAnsi="Consolas" w:cs="Times New Roman"/>
+          <w:color w:val="CCCCCC"/>
+          <w:kern w:val="0"/>
+          <w:sz w:val="21"/>
+          <w:szCs w:val="21"/>
+          <w14:ligatures w14:val="none"/>
+        </w:rPr>
+        <w:t xml:space="preserve"> </w:t>
+      </w:r>
+      <w:r>
+        <w:rPr>
+          <w:rFonts w:ascii="Consolas" w:eastAsia="Times New Roman" w:hAnsi="Consolas" w:cs="Times New Roman"/>
+          <w:color w:val="D4D4D4"/>
+          <w:kern w:val="0"/>
+          <w:sz w:val="21"/>
+          <w:szCs w:val="21"/>
+          <w14:ligatures w14:val="none"/>
+        </w:rPr>
+        <w:t>-</w:t>
+      </w:r>
+      <w:r>
+        <w:rPr>
+          <w:rFonts w:ascii="Consolas" w:eastAsia="Times New Roman" w:hAnsi="Consolas" w:cs="Times New Roman"/>
+          <w:color w:val="CCCCCC"/>
+          <w:kern w:val="0"/>
+          <w:sz w:val="21"/>
+          <w:szCs w:val="21"/>
+          <w14:ligatures w14:val="none"/>
+        </w:rPr>
+        <w:t xml:space="preserve"> </w:t>
+      </w:r>
+      <w:r>
+        <w:rPr>
+          <w:rFonts w:ascii="Consolas" w:eastAsia="Times New Roman" w:hAnsi="Consolas" w:cs="Times New Roman"/>
+          <w:color w:val="B5CEA8"/>
+          <w:kern w:val="0"/>
+          <w:sz w:val="21"/>
+          <w:szCs w:val="21"/>
+          <w14:ligatures w14:val="none"/>
+        </w:rPr>
+        <w:t>2</w:t>
+      </w:r>
+      <w:r>
+        <w:rPr>
+          <w:rFonts w:ascii="Consolas" w:eastAsia="Times New Roman" w:hAnsi="Consolas" w:cs="Times New Roman"/>
+          <w:color w:val="CCCCCC"/>
+          <w:kern w:val="0"/>
+          <w:sz w:val="21"/>
+          <w:szCs w:val="21"/>
+          <w14:ligatures w14:val="none"/>
+        </w:rPr>
+        <w:t xml:space="preserve">, </w:t>
+      </w:r>
+      <w:r>
+        <w:rPr>
+          <w:rFonts w:ascii="Consolas" w:eastAsia="Times New Roman" w:hAnsi="Consolas" w:cs="Times New Roman"/>
+          <w:color w:val="9CDCFE"/>
+          <w:kern w:val="0"/>
+          <w:sz w:val="21"/>
+          <w:szCs w:val="21"/>
+          <w14:ligatures w14:val="none"/>
+        </w:rPr>
+        <w:t>col</w:t>
+      </w:r>
+      <w:r>
+        <w:rPr>
+          <w:rFonts w:ascii="Consolas" w:eastAsia="Times New Roman" w:hAnsi="Consolas" w:cs="Times New Roman"/>
+          <w:color w:val="CCCCCC"/>
+          <w:kern w:val="0"/>
+          <w:sz w:val="21"/>
+          <w:szCs w:val="21"/>
+          <w14:ligatures w14:val="none"/>
+        </w:rPr>
+        <w:t xml:space="preserve"> </w:t>
+      </w:r>
+      <w:r>
+        <w:rPr>
+          <w:rFonts w:ascii="Consolas" w:eastAsia="Times New Roman" w:hAnsi="Consolas" w:cs="Times New Roman"/>
+          <w:color w:val="D4D4D4"/>
+          <w:kern w:val="0"/>
+          <w:sz w:val="21"/>
+          <w:szCs w:val="21"/>
+          <w14:ligatures w14:val="none"/>
+        </w:rPr>
+        <w:t>-</w:t>
+      </w:r>
+      <w:r>
+        <w:rPr>
+          <w:rFonts w:ascii="Consolas" w:eastAsia="Times New Roman" w:hAnsi="Consolas" w:cs="Times New Roman"/>
+          <w:color w:val="CCCCCC"/>
+          <w:kern w:val="0"/>
+          <w:sz w:val="21"/>
+          <w:szCs w:val="21"/>
+          <w14:ligatures w14:val="none"/>
+        </w:rPr>
+        <w:t xml:space="preserve"> </w:t>
+      </w:r>
+      <w:r>
+        <w:rPr>
+          <w:rFonts w:ascii="Consolas" w:eastAsia="Times New Roman" w:hAnsi="Consolas" w:cs="Times New Roman"/>
+          <w:color w:val="B5CEA8"/>
+          <w:kern w:val="0"/>
+          <w:sz w:val="21"/>
+          <w:szCs w:val="21"/>
+          <w14:ligatures w14:val="none"/>
+        </w:rPr>
+        <w:t>3</w:t>
+      </w:r>
+      <w:r>
+        <w:rPr>
+          <w:rFonts w:ascii="Consolas" w:eastAsia="Times New Roman" w:hAnsi="Consolas" w:cs="Times New Roman"/>
+          <w:color w:val="CCCCCC"/>
+          <w:kern w:val="0"/>
+          <w:sz w:val="21"/>
+          <w:szCs w:val="21"/>
+          <w14:ligatures w14:val="none"/>
+        </w:rPr>
+        <w:t xml:space="preserve">, </w:t>
+      </w:r>
+      <w:r>
+        <w:rPr>
+          <w:rFonts w:ascii="Consolas" w:eastAsia="Times New Roman" w:hAnsi="Consolas" w:cs="Times New Roman"/>
+          <w:color w:val="9CDCFE"/>
+          <w:kern w:val="0"/>
+          <w:sz w:val="21"/>
+          <w:szCs w:val="21"/>
+          <w14:ligatures w14:val="none"/>
+        </w:rPr>
+        <w:t>self</w:t>
+      </w:r>
+      <w:r>
+        <w:rPr>
+          <w:rFonts w:ascii="Consolas" w:eastAsia="Times New Roman" w:hAnsi="Consolas" w:cs="Times New Roman"/>
+          <w:color w:val="CCCCCC"/>
+          <w:kern w:val="0"/>
+          <w:sz w:val="21"/>
+          <w:szCs w:val="21"/>
+          <w14:ligatures w14:val="none"/>
+        </w:rPr>
+        <w:t>.</w:t>
+      </w:r>
+      <w:r>
+        <w:rPr>
+          <w:rFonts w:ascii="Consolas" w:eastAsia="Times New Roman" w:hAnsi="Consolas" w:cs="Times New Roman"/>
+          <w:color w:val="9CDCFE"/>
+          <w:kern w:val="0"/>
+          <w:sz w:val="21"/>
+          <w:szCs w:val="21"/>
+          <w14:ligatures w14:val="none"/>
+        </w:rPr>
+        <w:t>board</w:t>
+      </w:r>
+      <w:r>
+        <w:rPr>
+          <w:rFonts w:ascii="Consolas" w:eastAsia="Times New Roman" w:hAnsi="Consolas" w:cs="Times New Roman"/>
+          <w:color w:val="CCCCCC"/>
+          <w:kern w:val="0"/>
+          <w:sz w:val="21"/>
+          <w:szCs w:val="21"/>
+          <w14:ligatures w14:val="none"/>
+        </w:rPr>
+        <w:t xml:space="preserve">, </w:t>
+      </w:r>
+      <w:r>
+        <w:rPr>
+          <w:rFonts w:ascii="Consolas" w:eastAsia="Times New Roman" w:hAnsi="Consolas" w:cs="Times New Roman"/>
+          <w:color w:val="9CDCFE"/>
+          <w:kern w:val="0"/>
+          <w:sz w:val="21"/>
+          <w:szCs w:val="21"/>
+          <w14:ligatures w14:val="none"/>
+        </w:rPr>
+        <w:t>self</w:t>
+      </w:r>
+      <w:r>
+        <w:rPr>
+          <w:rFonts w:ascii="Consolas" w:eastAsia="Times New Roman" w:hAnsi="Consolas" w:cs="Times New Roman"/>
+          <w:color w:val="CCCCCC"/>
+          <w:kern w:val="0"/>
+          <w:sz w:val="21"/>
+          <w:szCs w:val="21"/>
+          <w14:ligatures w14:val="none"/>
+        </w:rPr>
+        <w:t>.</w:t>
+      </w:r>
+      <w:r>
+        <w:rPr>
+          <w:rFonts w:ascii="Consolas" w:eastAsia="Times New Roman" w:hAnsi="Consolas" w:cs="Times New Roman"/>
+          <w:color w:val="9CDCFE"/>
+          <w:kern w:val="0"/>
+          <w:sz w:val="21"/>
+          <w:szCs w:val="21"/>
+          <w14:ligatures w14:val="none"/>
+        </w:rPr>
+        <w:t>row</w:t>
+      </w:r>
+      <w:r>
+        <w:rPr>
+          <w:rFonts w:ascii="Consolas" w:eastAsia="Times New Roman" w:hAnsi="Consolas" w:cs="Times New Roman"/>
+          <w:color w:val="CCCCCC"/>
+          <w:kern w:val="0"/>
+          <w:sz w:val="21"/>
+          <w:szCs w:val="21"/>
+          <w14:ligatures w14:val="none"/>
+        </w:rPr>
+        <w:t xml:space="preserve">, </w:t>
+      </w:r>
+      <w:r>
+        <w:rPr>
+          <w:rFonts w:ascii="Consolas" w:eastAsia="Times New Roman" w:hAnsi="Consolas" w:cs="Times New Roman"/>
+          <w:color w:val="9CDCFE"/>
+          <w:kern w:val="0"/>
+          <w:sz w:val="21"/>
+          <w:szCs w:val="21"/>
+          <w14:ligatures w14:val="none"/>
+        </w:rPr>
+        <w:t>self</w:t>
+      </w:r>
+      <w:r>
+        <w:rPr>
+          <w:rFonts w:ascii="Consolas" w:eastAsia="Times New Roman" w:hAnsi="Consolas" w:cs="Times New Roman"/>
+          <w:color w:val="CCCCCC"/>
+          <w:kern w:val="0"/>
+          <w:sz w:val="21"/>
+          <w:szCs w:val="21"/>
+          <w14:ligatures w14:val="none"/>
+        </w:rPr>
+        <w:t>.</w:t>
+      </w:r>
+      <w:r>
+        <w:rPr>
+          <w:rFonts w:ascii="Consolas" w:eastAsia="Times New Roman" w:hAnsi="Consolas" w:cs="Times New Roman"/>
+          <w:color w:val="9CDCFE"/>
+          <w:kern w:val="0"/>
+          <w:sz w:val="21"/>
+          <w:szCs w:val="21"/>
+          <w14:ligatures w14:val="none"/>
+        </w:rPr>
+        <w:t>col</w:t>
+      </w:r>
+      <w:r>
+        <w:rPr>
+          <w:rFonts w:ascii="Consolas" w:eastAsia="Times New Roman" w:hAnsi="Consolas" w:cs="Times New Roman"/>
+          <w:color w:val="CCCCCC"/>
+          <w:kern w:val="0"/>
+          <w:sz w:val="21"/>
+          <w:szCs w:val="21"/>
+          <w14:ligatures w14:val="none"/>
+        </w:rPr>
+        <w:t>)</w:t>
+      </w:r>
+    </w:p>
+    <w:p>
+      <w:pPr>
+        <w:shd w:val="clear" w:color="auto" w:fill="1F1F1F"/>
+        <w:spacing w:after="0" w:line="285" w:lineRule="atLeast"/>
+        <w:rPr>
+          <w:rFonts w:ascii="Consolas" w:eastAsia="Times New Roman" w:hAnsi="Consolas" w:cs="Times New Roman"/>
+          <w:color w:val="CCCCCC"/>
+          <w:kern w:val="0"/>
+          <w:sz w:val="21"/>
+          <w:szCs w:val="21"/>
+          <w14:ligatures w14:val="none"/>
+        </w:rPr>
+      </w:pPr>
+      <w:r>
+        <w:rPr>
+          <w:rFonts w:ascii="Consolas" w:eastAsia="Times New Roman" w:hAnsi="Consolas" w:cs="Times New Roman"/>
+          <w:color w:val="CCCCCC"/>
+          <w:kern w:val="0"/>
+          <w:sz w:val="21"/>
+          <w:szCs w:val="21"/>
+          <w14:ligatures w14:val="none"/>
+        </w:rPr>
+        <w:t xml:space="preserve">            </w:t>
+      </w:r>
+      <w:r>
+        <w:rPr>
+          <w:rFonts w:ascii="Consolas" w:eastAsia="Times New Roman" w:hAnsi="Consolas" w:cs="Times New Roman"/>
+          <w:color w:val="DCDCAA"/>
+          <w:kern w:val="0"/>
+          <w:sz w:val="21"/>
+          <w:szCs w:val="21"/>
+          <w14:ligatures w14:val="none"/>
+        </w:rPr>
+        <w:t>hideCell</w:t>
+      </w:r>
+      <w:r>
+        <w:rPr>
+          <w:rFonts w:ascii="Consolas" w:eastAsia="Times New Roman" w:hAnsi="Consolas" w:cs="Times New Roman"/>
+          <w:color w:val="CCCCCC"/>
+          <w:kern w:val="0"/>
+          <w:sz w:val="21"/>
+          <w:szCs w:val="21"/>
+          <w14:ligatures w14:val="none"/>
+        </w:rPr>
+        <w:t>(</w:t>
+      </w:r>
+      <w:r>
+        <w:rPr>
+          <w:rFonts w:ascii="Consolas" w:eastAsia="Times New Roman" w:hAnsi="Consolas" w:cs="Times New Roman"/>
+          <w:color w:val="9CDCFE"/>
+          <w:kern w:val="0"/>
+          <w:sz w:val="21"/>
+          <w:szCs w:val="21"/>
+          <w14:ligatures w14:val="none"/>
+        </w:rPr>
+        <w:t>row</w:t>
+      </w:r>
+      <w:r>
+        <w:rPr>
+          <w:rFonts w:ascii="Consolas" w:eastAsia="Times New Roman" w:hAnsi="Consolas" w:cs="Times New Roman"/>
+          <w:color w:val="CCCCCC"/>
+          <w:kern w:val="0"/>
+          <w:sz w:val="21"/>
+          <w:szCs w:val="21"/>
+          <w14:ligatures w14:val="none"/>
+        </w:rPr>
+        <w:t xml:space="preserve"> </w:t>
+      </w:r>
+      <w:r>
+        <w:rPr>
+          <w:rFonts w:ascii="Consolas" w:eastAsia="Times New Roman" w:hAnsi="Consolas" w:cs="Times New Roman"/>
+          <w:color w:val="D4D4D4"/>
+          <w:kern w:val="0"/>
+          <w:sz w:val="21"/>
+          <w:szCs w:val="21"/>
+          <w14:ligatures w14:val="none"/>
+        </w:rPr>
+        <w:t>-</w:t>
+      </w:r>
+      <w:r>
+        <w:rPr>
+          <w:rFonts w:ascii="Consolas" w:eastAsia="Times New Roman" w:hAnsi="Consolas" w:cs="Times New Roman"/>
+          <w:color w:val="CCCCCC"/>
+          <w:kern w:val="0"/>
+          <w:sz w:val="21"/>
+          <w:szCs w:val="21"/>
+          <w14:ligatures w14:val="none"/>
+        </w:rPr>
+        <w:t xml:space="preserve"> </w:t>
+      </w:r>
+      <w:r>
+        <w:rPr>
+          <w:rFonts w:ascii="Consolas" w:eastAsia="Times New Roman" w:hAnsi="Consolas" w:cs="Times New Roman"/>
+          <w:color w:val="B5CEA8"/>
+          <w:kern w:val="0"/>
+          <w:sz w:val="21"/>
+          <w:szCs w:val="21"/>
+          <w14:ligatures w14:val="none"/>
+        </w:rPr>
+        <w:t>3</w:t>
+      </w:r>
+      <w:r>
+        <w:rPr>
+          <w:rFonts w:ascii="Consolas" w:eastAsia="Times New Roman" w:hAnsi="Consolas" w:cs="Times New Roman"/>
+          <w:color w:val="CCCCCC"/>
+          <w:kern w:val="0"/>
+          <w:sz w:val="21"/>
+          <w:szCs w:val="21"/>
+          <w14:ligatures w14:val="none"/>
+        </w:rPr>
+        <w:t xml:space="preserve">, </w:t>
+      </w:r>
+      <w:r>
+        <w:rPr>
+          <w:rFonts w:ascii="Consolas" w:eastAsia="Times New Roman" w:hAnsi="Consolas" w:cs="Times New Roman"/>
+          <w:color w:val="9CDCFE"/>
+          <w:kern w:val="0"/>
+          <w:sz w:val="21"/>
+          <w:szCs w:val="21"/>
+          <w14:ligatures w14:val="none"/>
+        </w:rPr>
+        <w:t>col</w:t>
+      </w:r>
+      <w:r>
+        <w:rPr>
+          <w:rFonts w:ascii="Consolas" w:eastAsia="Times New Roman" w:hAnsi="Consolas" w:cs="Times New Roman"/>
+          <w:color w:val="CCCCCC"/>
+          <w:kern w:val="0"/>
+          <w:sz w:val="21"/>
+          <w:szCs w:val="21"/>
+          <w14:ligatures w14:val="none"/>
+        </w:rPr>
+        <w:t xml:space="preserve"> </w:t>
+      </w:r>
+      <w:r>
+        <w:rPr>
+          <w:rFonts w:ascii="Consolas" w:eastAsia="Times New Roman" w:hAnsi="Consolas" w:cs="Times New Roman"/>
+          <w:color w:val="D4D4D4"/>
+          <w:kern w:val="0"/>
+          <w:sz w:val="21"/>
+          <w:szCs w:val="21"/>
+          <w14:ligatures w14:val="none"/>
+        </w:rPr>
+        <w:t>-</w:t>
+      </w:r>
+      <w:r>
+        <w:rPr>
+          <w:rFonts w:ascii="Consolas" w:eastAsia="Times New Roman" w:hAnsi="Consolas" w:cs="Times New Roman"/>
+          <w:color w:val="CCCCCC"/>
+          <w:kern w:val="0"/>
+          <w:sz w:val="21"/>
+          <w:szCs w:val="21"/>
+          <w14:ligatures w14:val="none"/>
+        </w:rPr>
+        <w:t xml:space="preserve"> </w:t>
+      </w:r>
+      <w:r>
+        <w:rPr>
+          <w:rFonts w:ascii="Consolas" w:eastAsia="Times New Roman" w:hAnsi="Consolas" w:cs="Times New Roman"/>
+          <w:color w:val="B5CEA8"/>
+          <w:kern w:val="0"/>
+          <w:sz w:val="21"/>
+          <w:szCs w:val="21"/>
+          <w14:ligatures w14:val="none"/>
+        </w:rPr>
+        <w:t>2</w:t>
+      </w:r>
+      <w:r>
+        <w:rPr>
+          <w:rFonts w:ascii="Consolas" w:eastAsia="Times New Roman" w:hAnsi="Consolas" w:cs="Times New Roman"/>
+          <w:color w:val="CCCCCC"/>
+          <w:kern w:val="0"/>
+          <w:sz w:val="21"/>
+          <w:szCs w:val="21"/>
+          <w14:ligatures w14:val="none"/>
+        </w:rPr>
+        <w:t xml:space="preserve">, </w:t>
+      </w:r>
+      <w:r>
+        <w:rPr>
+          <w:rFonts w:ascii="Consolas" w:eastAsia="Times New Roman" w:hAnsi="Consolas" w:cs="Times New Roman"/>
+          <w:color w:val="9CDCFE"/>
+          <w:kern w:val="0"/>
+          <w:sz w:val="21"/>
+          <w:szCs w:val="21"/>
+          <w14:ligatures w14:val="none"/>
+        </w:rPr>
+        <w:t>self</w:t>
+      </w:r>
+      <w:r>
+        <w:rPr>
+          <w:rFonts w:ascii="Consolas" w:eastAsia="Times New Roman" w:hAnsi="Consolas" w:cs="Times New Roman"/>
+          <w:color w:val="CCCCCC"/>
+          <w:kern w:val="0"/>
+          <w:sz w:val="21"/>
+          <w:szCs w:val="21"/>
+          <w14:ligatures w14:val="none"/>
+        </w:rPr>
+        <w:t>.</w:t>
+      </w:r>
+      <w:r>
+        <w:rPr>
+          <w:rFonts w:ascii="Consolas" w:eastAsia="Times New Roman" w:hAnsi="Consolas" w:cs="Times New Roman"/>
+          <w:color w:val="9CDCFE"/>
+          <w:kern w:val="0"/>
+          <w:sz w:val="21"/>
+          <w:szCs w:val="21"/>
+          <w14:ligatures w14:val="none"/>
+        </w:rPr>
+        <w:t>board</w:t>
+      </w:r>
+      <w:r>
+        <w:rPr>
+          <w:rFonts w:ascii="Consolas" w:eastAsia="Times New Roman" w:hAnsi="Consolas" w:cs="Times New Roman"/>
+          <w:color w:val="CCCCCC"/>
+          <w:kern w:val="0"/>
+          <w:sz w:val="21"/>
+          <w:szCs w:val="21"/>
+          <w14:ligatures w14:val="none"/>
+        </w:rPr>
+        <w:t xml:space="preserve">, </w:t>
+      </w:r>
+      <w:r>
+        <w:rPr>
+          <w:rFonts w:ascii="Consolas" w:eastAsia="Times New Roman" w:hAnsi="Consolas" w:cs="Times New Roman"/>
+          <w:color w:val="9CDCFE"/>
+          <w:kern w:val="0"/>
+          <w:sz w:val="21"/>
+          <w:szCs w:val="21"/>
+          <w14:ligatures w14:val="none"/>
+        </w:rPr>
+        <w:t>self</w:t>
+      </w:r>
+      <w:r>
+        <w:rPr>
+          <w:rFonts w:ascii="Consolas" w:eastAsia="Times New Roman" w:hAnsi="Consolas" w:cs="Times New Roman"/>
+          <w:color w:val="CCCCCC"/>
+          <w:kern w:val="0"/>
+          <w:sz w:val="21"/>
+          <w:szCs w:val="21"/>
+          <w14:ligatures w14:val="none"/>
+        </w:rPr>
+        <w:t>.</w:t>
+      </w:r>
+      <w:r>
+        <w:rPr>
+          <w:rFonts w:ascii="Consolas" w:eastAsia="Times New Roman" w:hAnsi="Consolas" w:cs="Times New Roman"/>
+          <w:color w:val="9CDCFE"/>
+          <w:kern w:val="0"/>
+          <w:sz w:val="21"/>
+          <w:szCs w:val="21"/>
+          <w14:ligatures w14:val="none"/>
+        </w:rPr>
+        <w:t>row</w:t>
+      </w:r>
+      <w:r>
+        <w:rPr>
+          <w:rFonts w:ascii="Consolas" w:eastAsia="Times New Roman" w:hAnsi="Consolas" w:cs="Times New Roman"/>
+          <w:color w:val="CCCCCC"/>
+          <w:kern w:val="0"/>
+          <w:sz w:val="21"/>
+          <w:szCs w:val="21"/>
+          <w14:ligatures w14:val="none"/>
+        </w:rPr>
+        <w:t xml:space="preserve">, </w:t>
+      </w:r>
+      <w:r>
+        <w:rPr>
+          <w:rFonts w:ascii="Consolas" w:eastAsia="Times New Roman" w:hAnsi="Consolas" w:cs="Times New Roman"/>
+          <w:color w:val="9CDCFE"/>
+          <w:kern w:val="0"/>
+          <w:sz w:val="21"/>
+          <w:szCs w:val="21"/>
+          <w14:ligatures w14:val="none"/>
+        </w:rPr>
+        <w:t>self</w:t>
+      </w:r>
+      <w:r>
+        <w:rPr>
+          <w:rFonts w:ascii="Consolas" w:eastAsia="Times New Roman" w:hAnsi="Consolas" w:cs="Times New Roman"/>
+          <w:color w:val="CCCCCC"/>
+          <w:kern w:val="0"/>
+          <w:sz w:val="21"/>
+          <w:szCs w:val="21"/>
+          <w14:ligatures w14:val="none"/>
+        </w:rPr>
+        <w:t>.</w:t>
+      </w:r>
+      <w:r>
+        <w:rPr>
+          <w:rFonts w:ascii="Consolas" w:eastAsia="Times New Roman" w:hAnsi="Consolas" w:cs="Times New Roman"/>
+          <w:color w:val="9CDCFE"/>
+          <w:kern w:val="0"/>
+          <w:sz w:val="21"/>
+          <w:szCs w:val="21"/>
+          <w14:ligatures w14:val="none"/>
+        </w:rPr>
+        <w:t>col</w:t>
+      </w:r>
+      <w:r>
+        <w:rPr>
+          <w:rFonts w:ascii="Consolas" w:eastAsia="Times New Roman" w:hAnsi="Consolas" w:cs="Times New Roman"/>
+          <w:color w:val="CCCCCC"/>
+          <w:kern w:val="0"/>
+          <w:sz w:val="21"/>
+          <w:szCs w:val="21"/>
+          <w14:ligatures w14:val="none"/>
+        </w:rPr>
+        <w:t>)</w:t>
+      </w:r>
+    </w:p>
+    <w:p>
+      <w:pPr>
+        <w:jc w:val="both"/>
+        <w:rPr>
+          <w:rFonts w:ascii="Times New Roman" w:hAnsi="Times New Roman" w:cs="Times New Roman"/>
+        </w:rPr>
+      </w:pPr>
+    </w:p>
+    <w:p>
+      <w:pPr>
         <w:jc w:val="both"/>
         <w:rPr>
           <w:rFonts w:ascii="Times New Roman" w:hAnsi="Times New Roman" w:cs="Times New Roman"/>
@@ -6053,17 +7828,16 @@
         <w:rPr>
           <w:rFonts w:ascii="Times New Roman" w:hAnsi="Times New Roman" w:cs="Times New Roman"/>
         </w:rPr>
-        <w:t xml:space="preserve">. The </w:t>
-      </w:r>
-      <w:r>
-        <w:rPr>
-          <w:rFonts w:ascii="Times New Roman" w:hAnsi="Times New Roman" w:cs="Times New Roman"/>
-        </w:rPr>
-        <w:t>formula of calculating the most value cell will be:</w:t>
+        <w:t xml:space="preserve">. </w:t>
       </w:r>
     </w:p>
     <w:p>
       <w:pPr>
+        <w:pStyle w:val="ListParagraph"/>
+        <w:numPr>
+          <w:ilvl w:val="0"/>
+          <w:numId w:val="16"/>
+        </w:numPr>
         <w:jc w:val="both"/>
         <w:rPr>
           <w:rFonts w:ascii="Times New Roman" w:hAnsi="Times New Roman" w:cs="Times New Roman"/>
@@ -6073,11 +7847,751 @@
         <w:rPr>
           <w:rFonts w:ascii="Times New Roman" w:hAnsi="Times New Roman" w:cs="Times New Roman"/>
         </w:rPr>
-        <w:t>…</w:t>
+        <w:t>The formula of calculating the most value cell will be</w:t>
+      </w:r>
+      <w:r>
+        <w:rPr>
+          <w:rFonts w:ascii="Times New Roman" w:hAnsi="Times New Roman" w:cs="Times New Roman"/>
+        </w:rPr>
+        <w:t xml:space="preserve"> base on</w:t>
+      </w:r>
+      <w:r>
+        <w:rPr>
+          <w:rFonts w:ascii="Times New Roman" w:hAnsi="Times New Roman" w:cs="Times New Roman"/>
+        </w:rPr>
+        <w:t xml:space="preserve"> idea that we will find the clearest cell that have a big number of walls around, to do that we will need to find</w:t>
+      </w:r>
+      <w:r>
+        <w:rPr>
+          <w:rFonts w:ascii="Times New Roman" w:hAnsi="Times New Roman" w:cs="Times New Roman"/>
+        </w:rPr>
+        <w:t>:</w:t>
+      </w:r>
+      <w:r>
+        <w:rPr>
+          <w:rFonts w:ascii="Times New Roman" w:hAnsi="Times New Roman" w:cs="Times New Roman"/>
+        </w:rPr>
+        <w:t xml:space="preserve"> number of walls arround that cell and diagonal distance from the seeker position to that cell, but for big map size, we have to choose a</w:t>
+      </w:r>
+      <w:r>
+        <w:rPr>
+          <w:rFonts w:ascii="Times New Roman" w:hAnsi="Times New Roman" w:cs="Times New Roman"/>
+        </w:rPr>
+        <w:t>n</w:t>
+      </w:r>
+      <w:r>
+        <w:rPr>
+          <w:rFonts w:ascii="Times New Roman" w:hAnsi="Times New Roman" w:cs="Times New Roman"/>
+        </w:rPr>
+        <w:t xml:space="preserve"> </w:t>
+      </w:r>
+      <w:r>
+        <w:rPr>
+          <w:rFonts w:ascii="Times New Roman" w:hAnsi="Times New Roman" w:cs="Times New Roman"/>
+        </w:rPr>
+        <w:t xml:space="preserve">efficience </w:t>
+      </w:r>
+      <w:r>
+        <w:rPr>
+          <w:rFonts w:ascii="Times New Roman" w:hAnsi="Times New Roman" w:cs="Times New Roman"/>
+        </w:rPr>
+        <w:t xml:space="preserve">coefficient for number of wall around. </w:t>
+      </w:r>
+      <w:r>
+        <w:rPr>
+          <w:rFonts w:ascii="Times New Roman" w:hAnsi="Times New Roman" w:cs="Times New Roman"/>
+        </w:rPr>
+        <w:t xml:space="preserve"> </w:t>
+      </w:r>
+      <w:r>
+        <w:rPr>
+          <w:rFonts w:ascii="Times New Roman" w:hAnsi="Times New Roman" w:cs="Times New Roman"/>
+        </w:rPr>
+        <w:t>After many test case</w:t>
+      </w:r>
+      <w:r>
+        <w:rPr>
+          <w:rFonts w:ascii="Times New Roman" w:hAnsi="Times New Roman" w:cs="Times New Roman"/>
+        </w:rPr>
+        <w:t>s</w:t>
+      </w:r>
+      <w:r>
+        <w:rPr>
+          <w:rFonts w:ascii="Times New Roman" w:hAnsi="Times New Roman" w:cs="Times New Roman"/>
+        </w:rPr>
+        <w:t>, we have decided to multiply the number of cell to maximum</w:t>
+      </w:r>
+      <w:r>
+        <w:rPr>
+          <w:rFonts w:ascii="Times New Roman" w:hAnsi="Times New Roman" w:cs="Times New Roman"/>
+        </w:rPr>
+        <w:t xml:space="preserve"> value</w:t>
+      </w:r>
+      <w:r>
+        <w:rPr>
+          <w:rFonts w:ascii="Times New Roman" w:hAnsi="Times New Roman" w:cs="Times New Roman"/>
+        </w:rPr>
+        <w:t xml:space="preserve"> of row and column</w:t>
+      </w:r>
+      <w:r>
+        <w:rPr>
+          <w:rFonts w:ascii="Times New Roman" w:hAnsi="Times New Roman" w:cs="Times New Roman"/>
+        </w:rPr>
+        <w:t xml:space="preserve"> and divided by 16 (because we have maximum 8 wall around hider) then minus for the diagonal distance (so that a cell which is far from seeker will have lower value).</w:t>
       </w:r>
     </w:p>
     <w:p>
       <w:pPr>
+        <w:shd w:val="clear" w:color="auto" w:fill="1F1F1F"/>
+        <w:spacing w:after="0" w:line="285" w:lineRule="atLeast"/>
+        <w:rPr>
+          <w:rFonts w:ascii="Consolas" w:eastAsia="Times New Roman" w:hAnsi="Consolas" w:cs="Times New Roman"/>
+          <w:color w:val="CCCCCC"/>
+          <w:kern w:val="0"/>
+          <w:sz w:val="21"/>
+          <w:szCs w:val="21"/>
+          <w14:ligatures w14:val="none"/>
+        </w:rPr>
+      </w:pPr>
+      <w:r>
+        <w:rPr>
+          <w:rFonts w:ascii="Consolas" w:eastAsia="Times New Roman" w:hAnsi="Consolas" w:cs="Times New Roman"/>
+          <w:color w:val="569CD6"/>
+          <w:kern w:val="0"/>
+          <w:sz w:val="21"/>
+          <w:szCs w:val="21"/>
+          <w14:ligatures w14:val="none"/>
+        </w:rPr>
+        <w:t>def</w:t>
+      </w:r>
+      <w:r>
+        <w:rPr>
+          <w:rFonts w:ascii="Consolas" w:eastAsia="Times New Roman" w:hAnsi="Consolas" w:cs="Times New Roman"/>
+          <w:color w:val="CCCCCC"/>
+          <w:kern w:val="0"/>
+          <w:sz w:val="21"/>
+          <w:szCs w:val="21"/>
+          <w14:ligatures w14:val="none"/>
+        </w:rPr>
+        <w:t xml:space="preserve"> </w:t>
+      </w:r>
+      <w:r>
+        <w:rPr>
+          <w:rFonts w:ascii="Consolas" w:eastAsia="Times New Roman" w:hAnsi="Consolas" w:cs="Times New Roman"/>
+          <w:color w:val="DCDCAA"/>
+          <w:kern w:val="0"/>
+          <w:sz w:val="21"/>
+          <w:szCs w:val="21"/>
+          <w14:ligatures w14:val="none"/>
+        </w:rPr>
+        <w:t>calcCellValue</w:t>
+      </w:r>
+      <w:r>
+        <w:rPr>
+          <w:rFonts w:ascii="Consolas" w:eastAsia="Times New Roman" w:hAnsi="Consolas" w:cs="Times New Roman"/>
+          <w:color w:val="CCCCCC"/>
+          <w:kern w:val="0"/>
+          <w:sz w:val="21"/>
+          <w:szCs w:val="21"/>
+          <w14:ligatures w14:val="none"/>
+        </w:rPr>
+        <w:t>(</w:t>
+      </w:r>
+      <w:r>
+        <w:rPr>
+          <w:rFonts w:ascii="Consolas" w:eastAsia="Times New Roman" w:hAnsi="Consolas" w:cs="Times New Roman"/>
+          <w:color w:val="9CDCFE"/>
+          <w:kern w:val="0"/>
+          <w:sz w:val="21"/>
+          <w:szCs w:val="21"/>
+          <w14:ligatures w14:val="none"/>
+        </w:rPr>
+        <w:t>cur_row</w:t>
+      </w:r>
+      <w:r>
+        <w:rPr>
+          <w:rFonts w:ascii="Consolas" w:eastAsia="Times New Roman" w:hAnsi="Consolas" w:cs="Times New Roman"/>
+          <w:color w:val="CCCCCC"/>
+          <w:kern w:val="0"/>
+          <w:sz w:val="21"/>
+          <w:szCs w:val="21"/>
+          <w14:ligatures w14:val="none"/>
+        </w:rPr>
+        <w:t xml:space="preserve">, </w:t>
+      </w:r>
+      <w:r>
+        <w:rPr>
+          <w:rFonts w:ascii="Consolas" w:eastAsia="Times New Roman" w:hAnsi="Consolas" w:cs="Times New Roman"/>
+          <w:color w:val="9CDCFE"/>
+          <w:kern w:val="0"/>
+          <w:sz w:val="21"/>
+          <w:szCs w:val="21"/>
+          <w14:ligatures w14:val="none"/>
+        </w:rPr>
+        <w:t>cur_col</w:t>
+      </w:r>
+      <w:r>
+        <w:rPr>
+          <w:rFonts w:ascii="Consolas" w:eastAsia="Times New Roman" w:hAnsi="Consolas" w:cs="Times New Roman"/>
+          <w:color w:val="CCCCCC"/>
+          <w:kern w:val="0"/>
+          <w:sz w:val="21"/>
+          <w:szCs w:val="21"/>
+          <w14:ligatures w14:val="none"/>
+        </w:rPr>
+        <w:t xml:space="preserve">, </w:t>
+      </w:r>
+      <w:r>
+        <w:rPr>
+          <w:rFonts w:ascii="Consolas" w:eastAsia="Times New Roman" w:hAnsi="Consolas" w:cs="Times New Roman"/>
+          <w:color w:val="9CDCFE"/>
+          <w:kern w:val="0"/>
+          <w:sz w:val="21"/>
+          <w:szCs w:val="21"/>
+          <w14:ligatures w14:val="none"/>
+        </w:rPr>
+        <w:t>goal_row</w:t>
+      </w:r>
+      <w:r>
+        <w:rPr>
+          <w:rFonts w:ascii="Consolas" w:eastAsia="Times New Roman" w:hAnsi="Consolas" w:cs="Times New Roman"/>
+          <w:color w:val="CCCCCC"/>
+          <w:kern w:val="0"/>
+          <w:sz w:val="21"/>
+          <w:szCs w:val="21"/>
+          <w14:ligatures w14:val="none"/>
+        </w:rPr>
+        <w:t xml:space="preserve">, </w:t>
+      </w:r>
+      <w:r>
+        <w:rPr>
+          <w:rFonts w:ascii="Consolas" w:eastAsia="Times New Roman" w:hAnsi="Consolas" w:cs="Times New Roman"/>
+          <w:color w:val="9CDCFE"/>
+          <w:kern w:val="0"/>
+          <w:sz w:val="21"/>
+          <w:szCs w:val="21"/>
+          <w14:ligatures w14:val="none"/>
+        </w:rPr>
+        <w:t>goal_col</w:t>
+      </w:r>
+      <w:r>
+        <w:rPr>
+          <w:rFonts w:ascii="Consolas" w:eastAsia="Times New Roman" w:hAnsi="Consolas" w:cs="Times New Roman"/>
+          <w:color w:val="CCCCCC"/>
+          <w:kern w:val="0"/>
+          <w:sz w:val="21"/>
+          <w:szCs w:val="21"/>
+          <w14:ligatures w14:val="none"/>
+        </w:rPr>
+        <w:t xml:space="preserve">, </w:t>
+      </w:r>
+      <w:r>
+        <w:rPr>
+          <w:rFonts w:ascii="Consolas" w:eastAsia="Times New Roman" w:hAnsi="Consolas" w:cs="Times New Roman"/>
+          <w:color w:val="9CDCFE"/>
+          <w:kern w:val="0"/>
+          <w:sz w:val="21"/>
+          <w:szCs w:val="21"/>
+          <w14:ligatures w14:val="none"/>
+        </w:rPr>
+        <w:t>board</w:t>
+      </w:r>
+      <w:r>
+        <w:rPr>
+          <w:rFonts w:ascii="Consolas" w:eastAsia="Times New Roman" w:hAnsi="Consolas" w:cs="Times New Roman"/>
+          <w:color w:val="CCCCCC"/>
+          <w:kern w:val="0"/>
+          <w:sz w:val="21"/>
+          <w:szCs w:val="21"/>
+          <w14:ligatures w14:val="none"/>
+        </w:rPr>
+        <w:t xml:space="preserve">, </w:t>
+      </w:r>
+      <w:r>
+        <w:rPr>
+          <w:rFonts w:ascii="Consolas" w:eastAsia="Times New Roman" w:hAnsi="Consolas" w:cs="Times New Roman"/>
+          <w:color w:val="9CDCFE"/>
+          <w:kern w:val="0"/>
+          <w:sz w:val="21"/>
+          <w:szCs w:val="21"/>
+          <w14:ligatures w14:val="none"/>
+        </w:rPr>
+        <w:t>ROW</w:t>
+      </w:r>
+      <w:r>
+        <w:rPr>
+          <w:rFonts w:ascii="Consolas" w:eastAsia="Times New Roman" w:hAnsi="Consolas" w:cs="Times New Roman"/>
+          <w:color w:val="CCCCCC"/>
+          <w:kern w:val="0"/>
+          <w:sz w:val="21"/>
+          <w:szCs w:val="21"/>
+          <w14:ligatures w14:val="none"/>
+        </w:rPr>
+        <w:t xml:space="preserve">, </w:t>
+      </w:r>
+      <w:r>
+        <w:rPr>
+          <w:rFonts w:ascii="Consolas" w:eastAsia="Times New Roman" w:hAnsi="Consolas" w:cs="Times New Roman"/>
+          <w:color w:val="9CDCFE"/>
+          <w:kern w:val="0"/>
+          <w:sz w:val="21"/>
+          <w:szCs w:val="21"/>
+          <w14:ligatures w14:val="none"/>
+        </w:rPr>
+        <w:t>COL</w:t>
+      </w:r>
+      <w:r>
+        <w:rPr>
+          <w:rFonts w:ascii="Consolas" w:eastAsia="Times New Roman" w:hAnsi="Consolas" w:cs="Times New Roman"/>
+          <w:color w:val="CCCCCC"/>
+          <w:kern w:val="0"/>
+          <w:sz w:val="21"/>
+          <w:szCs w:val="21"/>
+          <w14:ligatures w14:val="none"/>
+        </w:rPr>
+        <w:t>):</w:t>
+      </w:r>
+    </w:p>
+    <w:p>
+      <w:pPr>
+        <w:shd w:val="clear" w:color="auto" w:fill="1F1F1F"/>
+        <w:spacing w:after="0" w:line="285" w:lineRule="atLeast"/>
+        <w:ind w:firstLine="720"/>
+        <w:rPr>
+          <w:rFonts w:ascii="Consolas" w:eastAsia="Times New Roman" w:hAnsi="Consolas" w:cs="Times New Roman"/>
+          <w:color w:val="CCCCCC"/>
+          <w:kern w:val="0"/>
+          <w:sz w:val="21"/>
+          <w:szCs w:val="21"/>
+          <w14:ligatures w14:val="none"/>
+        </w:rPr>
+      </w:pPr>
+      <w:r>
+        <w:rPr>
+          <w:rFonts w:ascii="Consolas" w:eastAsia="Times New Roman" w:hAnsi="Consolas" w:cs="Times New Roman"/>
+          <w:color w:val="C586C0"/>
+          <w:kern w:val="0"/>
+          <w:sz w:val="21"/>
+          <w:szCs w:val="21"/>
+          <w14:ligatures w14:val="none"/>
+        </w:rPr>
+        <w:t>return</w:t>
+      </w:r>
+      <w:r>
+        <w:rPr>
+          <w:rFonts w:ascii="Consolas" w:eastAsia="Times New Roman" w:hAnsi="Consolas" w:cs="Times New Roman"/>
+          <w:color w:val="CCCCCC"/>
+          <w:kern w:val="0"/>
+          <w:sz w:val="21"/>
+          <w:szCs w:val="21"/>
+          <w14:ligatures w14:val="none"/>
+        </w:rPr>
+        <w:t xml:space="preserve"> </w:t>
+      </w:r>
+      <w:r>
+        <w:rPr>
+          <w:rFonts w:ascii="Consolas" w:eastAsia="Times New Roman" w:hAnsi="Consolas" w:cs="Times New Roman"/>
+          <w:color w:val="DCDCAA"/>
+          <w:kern w:val="0"/>
+          <w:sz w:val="21"/>
+          <w:szCs w:val="21"/>
+          <w14:ligatures w14:val="none"/>
+        </w:rPr>
+        <w:t>findNumberOfWallAround</w:t>
+      </w:r>
+      <w:r>
+        <w:rPr>
+          <w:rFonts w:ascii="Consolas" w:eastAsia="Times New Roman" w:hAnsi="Consolas" w:cs="Times New Roman"/>
+          <w:color w:val="CCCCCC"/>
+          <w:kern w:val="0"/>
+          <w:sz w:val="21"/>
+          <w:szCs w:val="21"/>
+          <w14:ligatures w14:val="none"/>
+        </w:rPr>
+        <w:t>(</w:t>
+      </w:r>
+      <w:r>
+        <w:rPr>
+          <w:rFonts w:ascii="Consolas" w:eastAsia="Times New Roman" w:hAnsi="Consolas" w:cs="Times New Roman"/>
+          <w:color w:val="9CDCFE"/>
+          <w:kern w:val="0"/>
+          <w:sz w:val="21"/>
+          <w:szCs w:val="21"/>
+          <w14:ligatures w14:val="none"/>
+        </w:rPr>
+        <w:t>goal_row</w:t>
+      </w:r>
+      <w:r>
+        <w:rPr>
+          <w:rFonts w:ascii="Consolas" w:eastAsia="Times New Roman" w:hAnsi="Consolas" w:cs="Times New Roman"/>
+          <w:color w:val="CCCCCC"/>
+          <w:kern w:val="0"/>
+          <w:sz w:val="21"/>
+          <w:szCs w:val="21"/>
+          <w14:ligatures w14:val="none"/>
+        </w:rPr>
+        <w:t xml:space="preserve">, </w:t>
+      </w:r>
+      <w:r>
+        <w:rPr>
+          <w:rFonts w:ascii="Consolas" w:eastAsia="Times New Roman" w:hAnsi="Consolas" w:cs="Times New Roman"/>
+          <w:color w:val="9CDCFE"/>
+          <w:kern w:val="0"/>
+          <w:sz w:val="21"/>
+          <w:szCs w:val="21"/>
+          <w14:ligatures w14:val="none"/>
+        </w:rPr>
+        <w:t>goal_col</w:t>
+      </w:r>
+      <w:r>
+        <w:rPr>
+          <w:rFonts w:ascii="Consolas" w:eastAsia="Times New Roman" w:hAnsi="Consolas" w:cs="Times New Roman"/>
+          <w:color w:val="CCCCCC"/>
+          <w:kern w:val="0"/>
+          <w:sz w:val="21"/>
+          <w:szCs w:val="21"/>
+          <w14:ligatures w14:val="none"/>
+        </w:rPr>
+        <w:t xml:space="preserve">, </w:t>
+      </w:r>
+      <w:r>
+        <w:rPr>
+          <w:rFonts w:ascii="Consolas" w:eastAsia="Times New Roman" w:hAnsi="Consolas" w:cs="Times New Roman"/>
+          <w:color w:val="9CDCFE"/>
+          <w:kern w:val="0"/>
+          <w:sz w:val="21"/>
+          <w:szCs w:val="21"/>
+          <w14:ligatures w14:val="none"/>
+        </w:rPr>
+        <w:t>board</w:t>
+      </w:r>
+      <w:r>
+        <w:rPr>
+          <w:rFonts w:ascii="Consolas" w:eastAsia="Times New Roman" w:hAnsi="Consolas" w:cs="Times New Roman"/>
+          <w:color w:val="CCCCCC"/>
+          <w:kern w:val="0"/>
+          <w:sz w:val="21"/>
+          <w:szCs w:val="21"/>
+          <w14:ligatures w14:val="none"/>
+        </w:rPr>
+        <w:t xml:space="preserve">, </w:t>
+      </w:r>
+      <w:r>
+        <w:rPr>
+          <w:rFonts w:ascii="Consolas" w:eastAsia="Times New Roman" w:hAnsi="Consolas" w:cs="Times New Roman"/>
+          <w:color w:val="9CDCFE"/>
+          <w:kern w:val="0"/>
+          <w:sz w:val="21"/>
+          <w:szCs w:val="21"/>
+          <w14:ligatures w14:val="none"/>
+        </w:rPr>
+        <w:t>ROW</w:t>
+      </w:r>
+      <w:r>
+        <w:rPr>
+          <w:rFonts w:ascii="Consolas" w:eastAsia="Times New Roman" w:hAnsi="Consolas" w:cs="Times New Roman"/>
+          <w:color w:val="CCCCCC"/>
+          <w:kern w:val="0"/>
+          <w:sz w:val="21"/>
+          <w:szCs w:val="21"/>
+          <w14:ligatures w14:val="none"/>
+        </w:rPr>
+        <w:t xml:space="preserve">, </w:t>
+      </w:r>
+      <w:r>
+        <w:rPr>
+          <w:rFonts w:ascii="Consolas" w:eastAsia="Times New Roman" w:hAnsi="Consolas" w:cs="Times New Roman"/>
+          <w:color w:val="9CDCFE"/>
+          <w:kern w:val="0"/>
+          <w:sz w:val="21"/>
+          <w:szCs w:val="21"/>
+          <w14:ligatures w14:val="none"/>
+        </w:rPr>
+        <w:t>COL</w:t>
+      </w:r>
+      <w:r>
+        <w:rPr>
+          <w:rFonts w:ascii="Consolas" w:eastAsia="Times New Roman" w:hAnsi="Consolas" w:cs="Times New Roman"/>
+          <w:color w:val="CCCCCC"/>
+          <w:kern w:val="0"/>
+          <w:sz w:val="21"/>
+          <w:szCs w:val="21"/>
+          <w14:ligatures w14:val="none"/>
+        </w:rPr>
+        <w:t xml:space="preserve">) </w:t>
+      </w:r>
+      <w:r>
+        <w:rPr>
+          <w:rFonts w:ascii="Consolas" w:eastAsia="Times New Roman" w:hAnsi="Consolas" w:cs="Times New Roman"/>
+          <w:color w:val="D4D4D4"/>
+          <w:kern w:val="0"/>
+          <w:sz w:val="21"/>
+          <w:szCs w:val="21"/>
+          <w14:ligatures w14:val="none"/>
+        </w:rPr>
+        <w:t>*</w:t>
+      </w:r>
+      <w:r>
+        <w:rPr>
+          <w:rFonts w:ascii="Consolas" w:eastAsia="Times New Roman" w:hAnsi="Consolas" w:cs="Times New Roman"/>
+          <w:color w:val="CCCCCC"/>
+          <w:kern w:val="0"/>
+          <w:sz w:val="21"/>
+          <w:szCs w:val="21"/>
+          <w14:ligatures w14:val="none"/>
+        </w:rPr>
+        <w:t xml:space="preserve"> </w:t>
+      </w:r>
+      <w:r>
+        <w:rPr>
+          <w:rFonts w:ascii="Consolas" w:eastAsia="Times New Roman" w:hAnsi="Consolas" w:cs="Times New Roman"/>
+          <w:color w:val="DCDCAA"/>
+          <w:kern w:val="0"/>
+          <w:sz w:val="21"/>
+          <w:szCs w:val="21"/>
+          <w14:ligatures w14:val="none"/>
+        </w:rPr>
+        <w:t>max</w:t>
+      </w:r>
+      <w:r>
+        <w:rPr>
+          <w:rFonts w:ascii="Consolas" w:eastAsia="Times New Roman" w:hAnsi="Consolas" w:cs="Times New Roman"/>
+          <w:color w:val="CCCCCC"/>
+          <w:kern w:val="0"/>
+          <w:sz w:val="21"/>
+          <w:szCs w:val="21"/>
+          <w14:ligatures w14:val="none"/>
+        </w:rPr>
+        <w:t>(</w:t>
+      </w:r>
+      <w:r>
+        <w:rPr>
+          <w:rFonts w:ascii="Consolas" w:eastAsia="Times New Roman" w:hAnsi="Consolas" w:cs="Times New Roman"/>
+          <w:color w:val="9CDCFE"/>
+          <w:kern w:val="0"/>
+          <w:sz w:val="21"/>
+          <w:szCs w:val="21"/>
+          <w14:ligatures w14:val="none"/>
+        </w:rPr>
+        <w:t>ROW</w:t>
+      </w:r>
+      <w:r>
+        <w:rPr>
+          <w:rFonts w:ascii="Consolas" w:eastAsia="Times New Roman" w:hAnsi="Consolas" w:cs="Times New Roman"/>
+          <w:color w:val="CCCCCC"/>
+          <w:kern w:val="0"/>
+          <w:sz w:val="21"/>
+          <w:szCs w:val="21"/>
+          <w14:ligatures w14:val="none"/>
+        </w:rPr>
+        <w:t xml:space="preserve">, </w:t>
+      </w:r>
+      <w:r>
+        <w:rPr>
+          <w:rFonts w:ascii="Consolas" w:eastAsia="Times New Roman" w:hAnsi="Consolas" w:cs="Times New Roman"/>
+          <w:color w:val="9CDCFE"/>
+          <w:kern w:val="0"/>
+          <w:sz w:val="21"/>
+          <w:szCs w:val="21"/>
+          <w14:ligatures w14:val="none"/>
+        </w:rPr>
+        <w:t>COL</w:t>
+      </w:r>
+      <w:r>
+        <w:rPr>
+          <w:rFonts w:ascii="Consolas" w:eastAsia="Times New Roman" w:hAnsi="Consolas" w:cs="Times New Roman"/>
+          <w:color w:val="CCCCCC"/>
+          <w:kern w:val="0"/>
+          <w:sz w:val="21"/>
+          <w:szCs w:val="21"/>
+          <w14:ligatures w14:val="none"/>
+        </w:rPr>
+        <w:t xml:space="preserve">) </w:t>
+      </w:r>
+      <w:r>
+        <w:rPr>
+          <w:rFonts w:ascii="Consolas" w:eastAsia="Times New Roman" w:hAnsi="Consolas" w:cs="Times New Roman"/>
+          <w:color w:val="D4D4D4"/>
+          <w:kern w:val="0"/>
+          <w:sz w:val="21"/>
+          <w:szCs w:val="21"/>
+          <w14:ligatures w14:val="none"/>
+        </w:rPr>
+        <w:t>//</w:t>
+      </w:r>
+      <w:r>
+        <w:rPr>
+          <w:rFonts w:ascii="Consolas" w:eastAsia="Times New Roman" w:hAnsi="Consolas" w:cs="Times New Roman"/>
+          <w:color w:val="CCCCCC"/>
+          <w:kern w:val="0"/>
+          <w:sz w:val="21"/>
+          <w:szCs w:val="21"/>
+          <w14:ligatures w14:val="none"/>
+        </w:rPr>
+        <w:t xml:space="preserve"> </w:t>
+      </w:r>
+      <w:r>
+        <w:rPr>
+          <w:rFonts w:ascii="Consolas" w:eastAsia="Times New Roman" w:hAnsi="Consolas" w:cs="Times New Roman"/>
+          <w:color w:val="B5CEA8"/>
+          <w:kern w:val="0"/>
+          <w:sz w:val="21"/>
+          <w:szCs w:val="21"/>
+          <w14:ligatures w14:val="none"/>
+        </w:rPr>
+        <w:t>16</w:t>
+      </w:r>
+      <w:r>
+        <w:rPr>
+          <w:rFonts w:ascii="Consolas" w:eastAsia="Times New Roman" w:hAnsi="Consolas" w:cs="Times New Roman"/>
+          <w:color w:val="CCCCCC"/>
+          <w:kern w:val="0"/>
+          <w:sz w:val="21"/>
+          <w:szCs w:val="21"/>
+          <w14:ligatures w14:val="none"/>
+        </w:rPr>
+        <w:t xml:space="preserve"> </w:t>
+      </w:r>
+      <w:r>
+        <w:rPr>
+          <w:rFonts w:ascii="Consolas" w:eastAsia="Times New Roman" w:hAnsi="Consolas" w:cs="Times New Roman"/>
+          <w:color w:val="D4D4D4"/>
+          <w:kern w:val="0"/>
+          <w:sz w:val="21"/>
+          <w:szCs w:val="21"/>
+          <w14:ligatures w14:val="none"/>
+        </w:rPr>
+        <w:t>-</w:t>
+      </w:r>
+      <w:r>
+        <w:rPr>
+          <w:rFonts w:ascii="Consolas" w:eastAsia="Times New Roman" w:hAnsi="Consolas" w:cs="Times New Roman"/>
+          <w:color w:val="CCCCCC"/>
+          <w:kern w:val="0"/>
+          <w:sz w:val="21"/>
+          <w:szCs w:val="21"/>
+          <w14:ligatures w14:val="none"/>
+        </w:rPr>
+        <w:t xml:space="preserve"> </w:t>
+      </w:r>
+      <w:r>
+        <w:rPr>
+          <w:rFonts w:ascii="Consolas" w:eastAsia="Times New Roman" w:hAnsi="Consolas" w:cs="Times New Roman"/>
+          <w:color w:val="DCDCAA"/>
+          <w:kern w:val="0"/>
+          <w:sz w:val="21"/>
+          <w:szCs w:val="21"/>
+          <w14:ligatures w14:val="none"/>
+        </w:rPr>
+        <w:t>findDiagonalDistance</w:t>
+      </w:r>
+      <w:r>
+        <w:rPr>
+          <w:rFonts w:ascii="Consolas" w:eastAsia="Times New Roman" w:hAnsi="Consolas" w:cs="Times New Roman"/>
+          <w:color w:val="CCCCCC"/>
+          <w:kern w:val="0"/>
+          <w:sz w:val="21"/>
+          <w:szCs w:val="21"/>
+          <w14:ligatures w14:val="none"/>
+        </w:rPr>
+        <w:t>(</w:t>
+      </w:r>
+      <w:r>
+        <w:rPr>
+          <w:rFonts w:ascii="Consolas" w:eastAsia="Times New Roman" w:hAnsi="Consolas" w:cs="Times New Roman"/>
+          <w:color w:val="9CDCFE"/>
+          <w:kern w:val="0"/>
+          <w:sz w:val="21"/>
+          <w:szCs w:val="21"/>
+          <w14:ligatures w14:val="none"/>
+        </w:rPr>
+        <w:t>cur_row</w:t>
+      </w:r>
+      <w:r>
+        <w:rPr>
+          <w:rFonts w:ascii="Consolas" w:eastAsia="Times New Roman" w:hAnsi="Consolas" w:cs="Times New Roman"/>
+          <w:color w:val="CCCCCC"/>
+          <w:kern w:val="0"/>
+          <w:sz w:val="21"/>
+          <w:szCs w:val="21"/>
+          <w14:ligatures w14:val="none"/>
+        </w:rPr>
+        <w:t>,</w:t>
+      </w:r>
+      <w:r>
+        <w:rPr>
+          <w:rFonts w:ascii="Consolas" w:eastAsia="Times New Roman" w:hAnsi="Consolas" w:cs="Times New Roman"/>
+          <w:color w:val="9CDCFE"/>
+          <w:kern w:val="0"/>
+          <w:sz w:val="21"/>
+          <w:szCs w:val="21"/>
+          <w14:ligatures w14:val="none"/>
+        </w:rPr>
+        <w:t>cur_col</w:t>
+      </w:r>
+      <w:r>
+        <w:rPr>
+          <w:rFonts w:ascii="Consolas" w:eastAsia="Times New Roman" w:hAnsi="Consolas" w:cs="Times New Roman"/>
+          <w:color w:val="CCCCCC"/>
+          <w:kern w:val="0"/>
+          <w:sz w:val="21"/>
+          <w:szCs w:val="21"/>
+          <w14:ligatures w14:val="none"/>
+        </w:rPr>
+        <w:t xml:space="preserve">, </w:t>
+      </w:r>
+      <w:r>
+        <w:rPr>
+          <w:rFonts w:ascii="Consolas" w:eastAsia="Times New Roman" w:hAnsi="Consolas" w:cs="Times New Roman"/>
+          <w:color w:val="9CDCFE"/>
+          <w:kern w:val="0"/>
+          <w:sz w:val="21"/>
+          <w:szCs w:val="21"/>
+          <w14:ligatures w14:val="none"/>
+        </w:rPr>
+        <w:t>goal_row</w:t>
+      </w:r>
+      <w:r>
+        <w:rPr>
+          <w:rFonts w:ascii="Consolas" w:eastAsia="Times New Roman" w:hAnsi="Consolas" w:cs="Times New Roman"/>
+          <w:color w:val="CCCCCC"/>
+          <w:kern w:val="0"/>
+          <w:sz w:val="21"/>
+          <w:szCs w:val="21"/>
+          <w14:ligatures w14:val="none"/>
+        </w:rPr>
+        <w:t xml:space="preserve">, </w:t>
+      </w:r>
+      <w:r>
+        <w:rPr>
+          <w:rFonts w:ascii="Consolas" w:eastAsia="Times New Roman" w:hAnsi="Consolas" w:cs="Times New Roman"/>
+          <w:color w:val="9CDCFE"/>
+          <w:kern w:val="0"/>
+          <w:sz w:val="21"/>
+          <w:szCs w:val="21"/>
+          <w14:ligatures w14:val="none"/>
+        </w:rPr>
+        <w:t>goal_col</w:t>
+      </w:r>
+      <w:r>
+        <w:rPr>
+          <w:rFonts w:ascii="Consolas" w:eastAsia="Times New Roman" w:hAnsi="Consolas" w:cs="Times New Roman"/>
+          <w:color w:val="CCCCCC"/>
+          <w:kern w:val="0"/>
+          <w:sz w:val="21"/>
+          <w:szCs w:val="21"/>
+          <w14:ligatures w14:val="none"/>
+        </w:rPr>
+        <w:t>)</w:t>
+      </w:r>
+    </w:p>
+    <w:p>
+      <w:pPr>
+        <w:pStyle w:val="ListParagraph"/>
+        <w:numPr>
+          <w:ilvl w:val="0"/>
+          <w:numId w:val="16"/>
+        </w:numPr>
         <w:jc w:val="both"/>
         <w:rPr>
           <w:rFonts w:ascii="Times New Roman" w:hAnsi="Times New Roman" w:cs="Times New Roman"/>
@@ -6087,7 +8601,8 @@
         <w:rPr>
           <w:rFonts w:ascii="Times New Roman" w:hAnsi="Times New Roman" w:cs="Times New Roman"/>
         </w:rPr>
-        <w:t xml:space="preserve">When we reach our destination – </w:t>
+        <w:lastRenderedPageBreak/>
+        <w:t xml:space="preserve">For </w:t>
       </w:r>
       <w:r>
         <w:rPr>
@@ -6095,13 +8610,13 @@
           <w:b/>
           <w:bCs/>
         </w:rPr>
-        <w:t>the</w:t>
-      </w:r>
-      <w:r>
-        <w:rPr>
-          <w:rFonts w:ascii="Times New Roman" w:hAnsi="Times New Roman" w:cs="Times New Roman"/>
-        </w:rPr>
-        <w:t xml:space="preserve"> </w:t>
+        <w:t>A*</w:t>
+      </w:r>
+      <w:r>
+        <w:rPr>
+          <w:rFonts w:ascii="Times New Roman" w:hAnsi="Times New Roman" w:cs="Times New Roman"/>
+        </w:rPr>
+        <w:t xml:space="preserve"> algorithms, we will implement it like the a normal </w:t>
       </w:r>
       <w:r>
         <w:rPr>
@@ -6109,13 +8624,19 @@
           <w:b/>
           <w:bCs/>
         </w:rPr>
-        <w:t>most</w:t>
-      </w:r>
-      <w:r>
-        <w:rPr>
-          <w:rFonts w:ascii="Times New Roman" w:hAnsi="Times New Roman" w:cs="Times New Roman"/>
-        </w:rPr>
-        <w:t xml:space="preserve"> </w:t>
+        <w:t>A*</w:t>
+      </w:r>
+      <w:r>
+        <w:rPr>
+          <w:rFonts w:ascii="Times New Roman" w:hAnsi="Times New Roman" w:cs="Times New Roman"/>
+        </w:rPr>
+        <w:t xml:space="preserve"> algorithm, </w:t>
+      </w:r>
+      <w:r>
+        <w:rPr>
+          <w:rFonts w:ascii="Times New Roman" w:hAnsi="Times New Roman" w:cs="Times New Roman"/>
+        </w:rPr>
+        <w:t xml:space="preserve">every new state is a new Map with </w:t>
       </w:r>
       <w:r>
         <w:rPr>
@@ -6123,13 +8644,25 @@
           <w:b/>
           <w:bCs/>
         </w:rPr>
-        <w:t>value</w:t>
-      </w:r>
-      <w:r>
-        <w:rPr>
-          <w:rFonts w:ascii="Times New Roman" w:hAnsi="Times New Roman" w:cs="Times New Roman"/>
-        </w:rPr>
-        <w:t xml:space="preserve"> </w:t>
+        <w:t>weight</w:t>
+      </w:r>
+      <w:r>
+        <w:rPr>
+          <w:rFonts w:ascii="Times New Roman" w:hAnsi="Times New Roman" w:cs="Times New Roman"/>
+        </w:rPr>
+        <w:t xml:space="preserve"> is increased by 1 if that new state is moving to an unvisited cell, and increase weight by 2 if that new state is moving to a visited cell</w:t>
+      </w:r>
+      <w:r>
+        <w:rPr>
+          <w:rFonts w:ascii="Times New Roman" w:hAnsi="Times New Roman" w:cs="Times New Roman"/>
+        </w:rPr>
+        <w:t>. F</w:t>
+      </w:r>
+      <w:r>
+        <w:rPr>
+          <w:rFonts w:ascii="Times New Roman" w:hAnsi="Times New Roman" w:cs="Times New Roman"/>
+        </w:rPr>
+        <w:t xml:space="preserve">or </w:t>
       </w:r>
       <w:r>
         <w:rPr>
@@ -6137,13 +8670,13 @@
           <w:b/>
           <w:bCs/>
         </w:rPr>
-        <w:t>cell</w:t>
-      </w:r>
-      <w:r>
-        <w:rPr>
-          <w:rFonts w:ascii="Times New Roman" w:hAnsi="Times New Roman" w:cs="Times New Roman"/>
-        </w:rPr>
-        <w:t xml:space="preserve">, we use </w:t>
+        <w:t>heuristic value</w:t>
+      </w:r>
+      <w:r>
+        <w:rPr>
+          <w:rFonts w:ascii="Times New Roman" w:hAnsi="Times New Roman" w:cs="Times New Roman"/>
+        </w:rPr>
+        <w:t xml:space="preserve">, we will set it as </w:t>
       </w:r>
       <w:r>
         <w:rPr>
@@ -6151,13 +8684,49 @@
           <w:b/>
           <w:bCs/>
         </w:rPr>
-        <w:t>local</w:t>
-      </w:r>
-      <w:r>
-        <w:rPr>
-          <w:rFonts w:ascii="Times New Roman" w:hAnsi="Times New Roman" w:cs="Times New Roman"/>
-        </w:rPr>
-        <w:t xml:space="preserve"> </w:t>
+        <w:t>diagonal distance</w:t>
+      </w:r>
+      <w:r>
+        <w:rPr>
+          <w:rFonts w:ascii="Times New Roman" w:hAnsi="Times New Roman" w:cs="Times New Roman"/>
+        </w:rPr>
+        <w:t>, which is a assistency heuristic</w:t>
+      </w:r>
+      <w:r>
+        <w:rPr>
+          <w:rFonts w:ascii="Times New Roman" w:hAnsi="Times New Roman" w:cs="Times New Roman"/>
+        </w:rPr>
+        <w:t>. W</w:t>
+      </w:r>
+      <w:r>
+        <w:rPr>
+          <w:rFonts w:ascii="Times New Roman" w:hAnsi="Times New Roman" w:cs="Times New Roman"/>
+        </w:rPr>
+        <w:t>e</w:t>
+      </w:r>
+      <w:r>
+        <w:rPr>
+          <w:rFonts w:ascii="Times New Roman" w:hAnsi="Times New Roman" w:cs="Times New Roman"/>
+        </w:rPr>
+        <w:t xml:space="preserve"> also</w:t>
+      </w:r>
+      <w:r>
+        <w:rPr>
+          <w:rFonts w:ascii="Times New Roman" w:hAnsi="Times New Roman" w:cs="Times New Roman"/>
+        </w:rPr>
+        <w:t xml:space="preserve"> have implement</w:t>
+      </w:r>
+      <w:r>
+        <w:rPr>
+          <w:rFonts w:ascii="Times New Roman" w:hAnsi="Times New Roman" w:cs="Times New Roman"/>
+        </w:rPr>
+        <w:t>ed</w:t>
+      </w:r>
+      <w:r>
+        <w:rPr>
+          <w:rFonts w:ascii="Times New Roman" w:hAnsi="Times New Roman" w:cs="Times New Roman"/>
+        </w:rPr>
+        <w:t xml:space="preserve"> class </w:t>
       </w:r>
       <w:r>
         <w:rPr>
@@ -6165,26 +8734,134 @@
           <w:b/>
           <w:bCs/>
         </w:rPr>
-        <w:t>search</w:t>
-      </w:r>
-      <w:r>
-        <w:rPr>
-          <w:rFonts w:ascii="Times New Roman" w:hAnsi="Times New Roman" w:cs="Times New Roman"/>
-        </w:rPr>
-        <w:t xml:space="preserve"> to decide where to go next. Our local search will choose the direction which we can explore the most cell that seeker has’t visited or seen. For example:</w:t>
-      </w:r>
-      <w:r>
-        <w:rPr>
-          <w:rFonts w:ascii="Times New Roman" w:hAnsi="Times New Roman" w:cs="Times New Roman"/>
-        </w:rPr>
-        <w:t xml:space="preserve"> </w:t>
+        <w:t xml:space="preserve">PriorityQueueElement </w:t>
+      </w:r>
+      <w:r>
+        <w:rPr>
+          <w:rFonts w:ascii="Times New Roman" w:hAnsi="Times New Roman" w:cs="Times New Roman"/>
+        </w:rPr>
+        <w:t>for generating</w:t>
+      </w:r>
+      <w:r>
+        <w:rPr>
+          <w:rFonts w:ascii="Times New Roman" w:hAnsi="Times New Roman" w:cs="Times New Roman"/>
+        </w:rPr>
+        <w:t xml:space="preserve"> lightest state in frontier. This A* algorithm return a path to current goal, and for every state in a path, we will check if hider is in seeker vision, if yes we will go straight to it by running A* for one more time.</w:t>
       </w:r>
     </w:p>
     <w:p>
       <w:pPr>
+        <w:ind w:left="360"/>
+        <w:jc w:val="both"/>
+        <w:rPr>
+          <w:rFonts w:ascii="Times New Roman" w:hAnsi="Times New Roman" w:cs="Times New Roman"/>
+        </w:rPr>
+      </w:pPr>
+      <w:r>
+        <w:rPr>
+          <w:rFonts w:ascii="Times New Roman" w:hAnsi="Times New Roman" w:cs="Times New Roman"/>
+        </w:rPr>
+        <w:t xml:space="preserve">When we reach our destination – </w:t>
+      </w:r>
+      <w:r>
+        <w:rPr>
+          <w:rFonts w:ascii="Times New Roman" w:hAnsi="Times New Roman" w:cs="Times New Roman"/>
+          <w:b/>
+          <w:bCs/>
+        </w:rPr>
+        <w:t>the</w:t>
+      </w:r>
+      <w:r>
+        <w:rPr>
+          <w:rFonts w:ascii="Times New Roman" w:hAnsi="Times New Roman" w:cs="Times New Roman"/>
+        </w:rPr>
+        <w:t xml:space="preserve"> </w:t>
+      </w:r>
+      <w:r>
+        <w:rPr>
+          <w:rFonts w:ascii="Times New Roman" w:hAnsi="Times New Roman" w:cs="Times New Roman"/>
+          <w:b/>
+          <w:bCs/>
+        </w:rPr>
+        <w:t>most</w:t>
+      </w:r>
+      <w:r>
+        <w:rPr>
+          <w:rFonts w:ascii="Times New Roman" w:hAnsi="Times New Roman" w:cs="Times New Roman"/>
+        </w:rPr>
+        <w:t xml:space="preserve"> </w:t>
+      </w:r>
+      <w:r>
+        <w:rPr>
+          <w:rFonts w:ascii="Times New Roman" w:hAnsi="Times New Roman" w:cs="Times New Roman"/>
+          <w:b/>
+          <w:bCs/>
+        </w:rPr>
+        <w:t>value</w:t>
+      </w:r>
+      <w:r>
+        <w:rPr>
+          <w:rFonts w:ascii="Times New Roman" w:hAnsi="Times New Roman" w:cs="Times New Roman"/>
+        </w:rPr>
+        <w:t xml:space="preserve"> </w:t>
+      </w:r>
+      <w:r>
+        <w:rPr>
+          <w:rFonts w:ascii="Times New Roman" w:hAnsi="Times New Roman" w:cs="Times New Roman"/>
+          <w:b/>
+          <w:bCs/>
+        </w:rPr>
+        <w:t>cell</w:t>
+      </w:r>
+      <w:r>
+        <w:rPr>
+          <w:rFonts w:ascii="Times New Roman" w:hAnsi="Times New Roman" w:cs="Times New Roman"/>
+        </w:rPr>
+        <w:t xml:space="preserve">, we use </w:t>
+      </w:r>
+      <w:r>
+        <w:rPr>
+          <w:rFonts w:ascii="Times New Roman" w:hAnsi="Times New Roman" w:cs="Times New Roman"/>
+          <w:b/>
+          <w:bCs/>
+        </w:rPr>
+        <w:t>local</w:t>
+      </w:r>
+      <w:r>
+        <w:rPr>
+          <w:rFonts w:ascii="Times New Roman" w:hAnsi="Times New Roman" w:cs="Times New Roman"/>
+        </w:rPr>
+        <w:t xml:space="preserve"> </w:t>
+      </w:r>
+      <w:r>
+        <w:rPr>
+          <w:rFonts w:ascii="Times New Roman" w:hAnsi="Times New Roman" w:cs="Times New Roman"/>
+          <w:b/>
+          <w:bCs/>
+        </w:rPr>
+        <w:t>search</w:t>
+      </w:r>
+      <w:r>
+        <w:rPr>
+          <w:rFonts w:ascii="Times New Roman" w:hAnsi="Times New Roman" w:cs="Times New Roman"/>
+        </w:rPr>
+        <w:t xml:space="preserve"> to decide where to go next. Our local search will choose the direction which we can explore the most cell that seeker has’t visited or seen. For example:</w:t>
+      </w:r>
+      <w:r>
+        <w:rPr>
+          <w:rFonts w:ascii="Times New Roman" w:hAnsi="Times New Roman" w:cs="Times New Roman"/>
+        </w:rPr>
+        <w:t xml:space="preserve"> </w:t>
+      </w:r>
+    </w:p>
+    <w:p>
+      <w:pPr>
         <w:jc w:val="center"/>
       </w:pPr>
       <w:r>
+        <w:rPr>
+          <w:noProof/>
+        </w:rPr>
         <w:drawing>
           <wp:inline distT="0" distB="0" distL="0" distR="0" wp14:anchorId="0AC97E92" wp14:editId="5CBD7EDE">
             <wp:extent cx="4295103" cy="2517405"/>
@@ -6258,8 +8935,8 @@
       <w:r>
         <w:rPr>
           <w:rFonts w:ascii="Times New Roman" w:hAnsi="Times New Roman" w:cs="Times New Roman"/>
-        </w:rPr>
-        <w:lastRenderedPageBreak/>
+          <w:noProof/>
+        </w:rPr>
         <w:drawing>
           <wp:inline distT="0" distB="0" distL="0" distR="0" wp14:anchorId="1372D0FA" wp14:editId="64817C45">
             <wp:extent cx="4286993" cy="2513568"/>
@@ -6308,6 +8985,7 @@
         <w:rPr>
           <w:rFonts w:ascii="Times New Roman" w:hAnsi="Times New Roman" w:cs="Times New Roman"/>
         </w:rPr>
+        <w:lastRenderedPageBreak/>
         <w:t xml:space="preserve">After find the </w:t>
       </w:r>
       <w:r>
@@ -6377,6 +9055,7 @@
       <w:r>
         <w:rPr>
           <w:rFonts w:ascii="Times New Roman" w:hAnsi="Times New Roman" w:cs="Times New Roman"/>
+          <w:noProof/>
         </w:rPr>
         <w:drawing>
           <wp:inline distT="0" distB="0" distL="0" distR="0" wp14:anchorId="1A8C778D" wp14:editId="637DE892">
@@ -6481,8 +9160,8 @@
       <w:r>
         <w:rPr>
           <w:rFonts w:ascii="Times New Roman" w:hAnsi="Times New Roman" w:cs="Times New Roman"/>
-        </w:rPr>
-        <w:lastRenderedPageBreak/>
+          <w:noProof/>
+        </w:rPr>
         <w:drawing>
           <wp:inline distT="0" distB="0" distL="0" distR="0" wp14:anchorId="42BDE329" wp14:editId="6B0B22B0">
             <wp:extent cx="4311083" cy="2527234"/>
@@ -6632,6 +9311,250 @@
         <w:t>.</w:t>
       </w:r>
     </w:p>
+    <w:p>
+      <w:pPr>
+        <w:jc w:val="both"/>
+        <w:rPr>
+          <w:rFonts w:ascii="Times New Roman" w:hAnsi="Times New Roman" w:cs="Times New Roman"/>
+        </w:rPr>
+      </w:pPr>
+    </w:p>
+    <w:p>
+      <w:pPr>
+        <w:pStyle w:val="Heading2"/>
+        <w:numPr>
+          <w:ilvl w:val="0"/>
+          <w:numId w:val="13"/>
+        </w:numPr>
+        <w:jc w:val="both"/>
+        <w:rPr>
+          <w:rFonts w:ascii="Times New Roman" w:hAnsi="Times New Roman" w:cs="Times New Roman"/>
+        </w:rPr>
+      </w:pPr>
+      <w:r>
+        <w:rPr>
+          <w:rFonts w:ascii="Times New Roman" w:hAnsi="Times New Roman" w:cs="Times New Roman"/>
+        </w:rPr>
+        <w:t xml:space="preserve">Level </w:t>
+      </w:r>
+      <w:r>
+        <w:rPr>
+          <w:rFonts w:ascii="Times New Roman" w:hAnsi="Times New Roman" w:cs="Times New Roman"/>
+        </w:rPr>
+        <w:t>3:</w:t>
+      </w:r>
+    </w:p>
+    <w:p>
+      <w:r>
+        <w:t xml:space="preserve">For </w:t>
+      </w:r>
+      <w:r>
+        <w:t>general, level 3 uses almost everything in level 1 – 2, we will have the sa</w:t>
+      </w:r>
+      <w:r>
+        <w:t>m</w:t>
+      </w:r>
+      <w:r>
+        <w:t xml:space="preserve">e </w:t>
+      </w:r>
+      <w:r>
+        <w:rPr>
+          <w:b/>
+          <w:bCs/>
+        </w:rPr>
+        <w:t>getVision()</w:t>
+      </w:r>
+      <w:r>
+        <w:t xml:space="preserve">. </w:t>
+      </w:r>
+      <w:r>
+        <w:rPr>
+          <w:b/>
+          <w:bCs/>
+        </w:rPr>
+        <w:t>moveSeeker()</w:t>
+      </w:r>
+      <w:r>
+        <w:t xml:space="preserve"> and </w:t>
+      </w:r>
+      <w:r>
+        <w:rPr>
+          <w:b/>
+          <w:bCs/>
+        </w:rPr>
+        <w:t>A*()</w:t>
+      </w:r>
+      <w:r>
+        <w:t>.</w:t>
+      </w:r>
+      <w:r>
+        <w:t xml:space="preserve"> </w:t>
+      </w:r>
+      <w:r>
+        <w:t xml:space="preserve">Because </w:t>
+      </w:r>
+      <w:r>
+        <w:t>announcement</w:t>
+      </w:r>
+      <w:r>
+        <w:t xml:space="preserve"> make the board</w:t>
+      </w:r>
+      <w:r>
+        <w:t xml:space="preserve"> hard</w:t>
+      </w:r>
+      <w:r>
+        <w:t xml:space="preserve"> to </w:t>
+      </w:r>
+      <w:r>
+        <w:t>handling, we dicided to not creating announcement.</w:t>
+      </w:r>
+      <w:r>
+        <w:t xml:space="preserve"> </w:t>
+      </w:r>
+      <w:r>
+        <w:t>For solving this level: F</w:t>
+      </w:r>
+      <w:r>
+        <w:t>irs</w:t>
+      </w:r>
+      <w:r>
+        <w:t>t,</w:t>
+      </w:r>
+      <w:r>
+        <w:t xml:space="preserve"> we will use A* recursively to visit new state to check for hider, </w:t>
+      </w:r>
+      <w:r>
+        <w:t>and</w:t>
+      </w:r>
+      <w:r>
+        <w:t xml:space="preserve"> </w:t>
+      </w:r>
+      <w:r>
+        <w:t>hider will move randomly too, with a new function</w:t>
+      </w:r>
+      <w:r>
+        <w:t xml:space="preserve"> </w:t>
+      </w:r>
+      <w:r>
+        <w:rPr>
+          <w:b/>
+          <w:bCs/>
+        </w:rPr>
+        <w:t>moveHider()</w:t>
+      </w:r>
+      <w:r>
+        <w:t>:</w:t>
+      </w:r>
+    </w:p>
+    <w:p>
+      <w:pPr>
+        <w:pStyle w:val="ListParagraph"/>
+        <w:numPr>
+          <w:ilvl w:val="0"/>
+          <w:numId w:val="16"/>
+        </w:numPr>
+      </w:pPr>
+      <w:r>
+        <w:rPr>
+          <w:b/>
+          <w:bCs/>
+        </w:rPr>
+        <w:lastRenderedPageBreak/>
+        <w:t>moveHider()</w:t>
+      </w:r>
+      <w:r>
+        <w:rPr>
+          <w:b/>
+          <w:bCs/>
+        </w:rPr>
+        <w:t xml:space="preserve">: </w:t>
+      </w:r>
+      <w:r>
+        <w:t>a function to create a random move for hider</w:t>
+      </w:r>
+      <w:r>
+        <w:t xml:space="preserve"> by using function random library, it will return a position ([row,col]) represent new position of hider and we will assign it to current Map.</w:t>
+      </w:r>
+    </w:p>
+    <w:p>
+      <w:pPr>
+        <w:rPr>
+          <w:b/>
+          <w:bCs/>
+        </w:rPr>
+      </w:pPr>
+      <w:r>
+        <w:t>Whenever</w:t>
+      </w:r>
+      <w:r>
+        <w:rPr>
+          <w:b/>
+          <w:bCs/>
+        </w:rPr>
+        <w:t xml:space="preserve"> </w:t>
+      </w:r>
+      <w:r>
+        <w:t>seeker see hider, we will have another function to move seeker is</w:t>
+      </w:r>
+      <w:r>
+        <w:rPr>
+          <w:b/>
+          <w:bCs/>
+        </w:rPr>
+        <w:t xml:space="preserve"> </w:t>
+      </w:r>
+      <w:r>
+        <w:rPr>
+          <w:b/>
+          <w:bCs/>
+        </w:rPr>
+        <w:t>moveSeeker2()</w:t>
+      </w:r>
+      <w:r>
+        <w:rPr>
+          <w:b/>
+          <w:bCs/>
+        </w:rPr>
+        <w:t>:</w:t>
+      </w:r>
+    </w:p>
+    <w:p>
+      <w:pPr>
+        <w:pStyle w:val="ListParagraph"/>
+        <w:numPr>
+          <w:ilvl w:val="0"/>
+          <w:numId w:val="16"/>
+        </w:numPr>
+      </w:pPr>
+      <w:r>
+        <w:rPr>
+          <w:b/>
+          <w:bCs/>
+        </w:rPr>
+        <w:t>moveSeeker2()</w:t>
+      </w:r>
+      <w:r>
+        <w:rPr>
+          <w:b/>
+          <w:bCs/>
+        </w:rPr>
+        <w:t xml:space="preserve">: </w:t>
+      </w:r>
+      <w:r>
+        <w:t xml:space="preserve">This function will generate new moves and find a move that have </w:t>
+      </w:r>
+      <w:r>
+        <w:rPr>
+          <w:b/>
+          <w:bCs/>
+        </w:rPr>
+        <w:t>least Mahhatan distance</w:t>
+      </w:r>
+      <w:r>
+        <w:t xml:space="preserve"> to the last position of hider that seeker had found and return it. By this way we will always have the best choice for a new move to get closer to the hider</w:t>
+      </w:r>
+    </w:p>
+    <w:p/>
     <w:sectPr>
       <w:headerReference w:type="first" r:id="rId16"/>
       <w:pgSz w:w="12240" w:h="15840"/>
@@ -7245,6 +10168,119 @@
     </w:lvl>
   </w:abstractNum>
   <w:abstractNum w:abstractNumId="5" w15:restartNumberingAfterBreak="0">
+    <w:nsid w:val="2320471C"/>
+    <w:multiLevelType w:val="hybridMultilevel"/>
+    <w:tmpl w:val="DEF2AC62"/>
+    <w:lvl w:ilvl="0" w:tplc="04090001">
+      <w:start w:val="1"/>
+      <w:numFmt w:val="bullet"/>
+      <w:lvlText w:val=""/>
+      <w:lvlJc w:val="left"/>
+      <w:pPr>
+        <w:ind w:left="720" w:hanging="360"/>
+      </w:pPr>
+      <w:rPr>
+        <w:rFonts w:ascii="Symbol" w:hAnsi="Symbol" w:hint="default"/>
+      </w:rPr>
+    </w:lvl>
+    <w:lvl w:ilvl="1" w:tplc="04090003" w:tentative="1">
+      <w:start w:val="1"/>
+      <w:numFmt w:val="bullet"/>
+      <w:lvlText w:val="o"/>
+      <w:lvlJc w:val="left"/>
+      <w:pPr>
+        <w:ind w:left="1440" w:hanging="360"/>
+      </w:pPr>
+      <w:rPr>
+        <w:rFonts w:ascii="Courier New" w:hAnsi="Courier New" w:cs="Courier New" w:hint="default"/>
+      </w:rPr>
+    </w:lvl>
+    <w:lvl w:ilvl="2" w:tplc="04090005" w:tentative="1">
+      <w:start w:val="1"/>
+      <w:numFmt w:val="bullet"/>
+      <w:lvlText w:val=""/>
+      <w:lvlJc w:val="left"/>
+      <w:pPr>
+        <w:ind w:left="2160" w:hanging="360"/>
+      </w:pPr>
+      <w:rPr>
+        <w:rFonts w:ascii="Wingdings" w:hAnsi="Wingdings" w:hint="default"/>
+      </w:rPr>
+    </w:lvl>
+    <w:lvl w:ilvl="3" w:tplc="04090001" w:tentative="1">
+      <w:start w:val="1"/>
+      <w:numFmt w:val="bullet"/>
+      <w:lvlText w:val=""/>
+      <w:lvlJc w:val="left"/>
+      <w:pPr>
+        <w:ind w:left="2880" w:hanging="360"/>
+      </w:pPr>
+      <w:rPr>
+        <w:rFonts w:ascii="Symbol" w:hAnsi="Symbol" w:hint="default"/>
+      </w:rPr>
+    </w:lvl>
+    <w:lvl w:ilvl="4" w:tplc="04090003" w:tentative="1">
+      <w:start w:val="1"/>
+      <w:numFmt w:val="bullet"/>
+      <w:lvlText w:val="o"/>
+      <w:lvlJc w:val="left"/>
+      <w:pPr>
+        <w:ind w:left="3600" w:hanging="360"/>
+      </w:pPr>
+      <w:rPr>
+        <w:rFonts w:ascii="Courier New" w:hAnsi="Courier New" w:cs="Courier New" w:hint="default"/>
+      </w:rPr>
+    </w:lvl>
+    <w:lvl w:ilvl="5" w:tplc="04090005" w:tentative="1">
+      <w:start w:val="1"/>
+      <w:numFmt w:val="bullet"/>
+      <w:lvlText w:val=""/>
+      <w:lvlJc w:val="left"/>
+      <w:pPr>
+        <w:ind w:left="4320" w:hanging="360"/>
+      </w:pPr>
+      <w:rPr>
+        <w:rFonts w:ascii="Wingdings" w:hAnsi="Wingdings" w:hint="default"/>
+      </w:rPr>
+    </w:lvl>
+    <w:lvl w:ilvl="6" w:tplc="04090001" w:tentative="1">
+      <w:start w:val="1"/>
+      <w:numFmt w:val="bullet"/>
+      <w:lvlText w:val=""/>
+      <w:lvlJc w:val="left"/>
+      <w:pPr>
+        <w:ind w:left="5040" w:hanging="360"/>
+      </w:pPr>
+      <w:rPr>
+        <w:rFonts w:ascii="Symbol" w:hAnsi="Symbol" w:hint="default"/>
+      </w:rPr>
+    </w:lvl>
+    <w:lvl w:ilvl="7" w:tplc="04090003" w:tentative="1">
+      <w:start w:val="1"/>
+      <w:numFmt w:val="bullet"/>
+      <w:lvlText w:val="o"/>
+      <w:lvlJc w:val="left"/>
+      <w:pPr>
+        <w:ind w:left="5760" w:hanging="360"/>
+      </w:pPr>
+      <w:rPr>
+        <w:rFonts w:ascii="Courier New" w:hAnsi="Courier New" w:cs="Courier New" w:hint="default"/>
+      </w:rPr>
+    </w:lvl>
+    <w:lvl w:ilvl="8" w:tplc="04090005" w:tentative="1">
+      <w:start w:val="1"/>
+      <w:numFmt w:val="bullet"/>
+      <w:lvlText w:val=""/>
+      <w:lvlJc w:val="left"/>
+      <w:pPr>
+        <w:ind w:left="6480" w:hanging="360"/>
+      </w:pPr>
+      <w:rPr>
+        <w:rFonts w:ascii="Wingdings" w:hAnsi="Wingdings" w:hint="default"/>
+      </w:rPr>
+    </w:lvl>
+  </w:abstractNum>
+  <w:abstractNum w:abstractNumId="6" w15:restartNumberingAfterBreak="0">
     <w:nsid w:val="380D098E"/>
     <w:multiLevelType w:val="hybridMultilevel"/>
     <w:tmpl w:val="F2FA25AE"/>
@@ -7359,7 +10395,96 @@
       </w:rPr>
     </w:lvl>
   </w:abstractNum>
-  <w:abstractNum w:abstractNumId="6" w15:restartNumberingAfterBreak="0">
+  <w:abstractNum w:abstractNumId="7" w15:restartNumberingAfterBreak="0">
+    <w:nsid w:val="43A549E0"/>
+    <w:multiLevelType w:val="hybridMultilevel"/>
+    <w:tmpl w:val="577CCA9E"/>
+    <w:lvl w:ilvl="0" w:tplc="0409000F">
+      <w:start w:val="1"/>
+      <w:numFmt w:val="decimal"/>
+      <w:lvlText w:val="%1."/>
+      <w:lvlJc w:val="left"/>
+      <w:pPr>
+        <w:ind w:left="720" w:hanging="360"/>
+      </w:pPr>
+      <w:rPr>
+        <w:rFonts w:hint="default"/>
+      </w:rPr>
+    </w:lvl>
+    <w:lvl w:ilvl="1" w:tplc="04090019" w:tentative="1">
+      <w:start w:val="1"/>
+      <w:numFmt w:val="lowerLetter"/>
+      <w:lvlText w:val="%2."/>
+      <w:lvlJc w:val="left"/>
+      <w:pPr>
+        <w:ind w:left="1440" w:hanging="360"/>
+      </w:pPr>
+    </w:lvl>
+    <w:lvl w:ilvl="2" w:tplc="0409001B" w:tentative="1">
+      <w:start w:val="1"/>
+      <w:numFmt w:val="lowerRoman"/>
+      <w:lvlText w:val="%3."/>
+      <w:lvlJc w:val="right"/>
+      <w:pPr>
+        <w:ind w:left="2160" w:hanging="180"/>
+      </w:pPr>
+    </w:lvl>
+    <w:lvl w:ilvl="3" w:tplc="0409000F" w:tentative="1">
+      <w:start w:val="1"/>
+      <w:numFmt w:val="decimal"/>
+      <w:lvlText w:val="%4."/>
+      <w:lvlJc w:val="left"/>
+      <w:pPr>
+        <w:ind w:left="2880" w:hanging="360"/>
+      </w:pPr>
+    </w:lvl>
+    <w:lvl w:ilvl="4" w:tplc="04090019" w:tentative="1">
+      <w:start w:val="1"/>
+      <w:numFmt w:val="lowerLetter"/>
+      <w:lvlText w:val="%5."/>
+      <w:lvlJc w:val="left"/>
+      <w:pPr>
+        <w:ind w:left="3600" w:hanging="360"/>
+      </w:pPr>
+    </w:lvl>
+    <w:lvl w:ilvl="5" w:tplc="0409001B" w:tentative="1">
+      <w:start w:val="1"/>
+      <w:numFmt w:val="lowerRoman"/>
+      <w:lvlText w:val="%6."/>
+      <w:lvlJc w:val="right"/>
+      <w:pPr>
+        <w:ind w:left="4320" w:hanging="180"/>
+      </w:pPr>
+    </w:lvl>
+    <w:lvl w:ilvl="6" w:tplc="0409000F" w:tentative="1">
+      <w:start w:val="1"/>
+      <w:numFmt w:val="decimal"/>
+      <w:lvlText w:val="%7."/>
+      <w:lvlJc w:val="left"/>
+      <w:pPr>
+        <w:ind w:left="5040" w:hanging="360"/>
+      </w:pPr>
+    </w:lvl>
+    <w:lvl w:ilvl="7" w:tplc="04090019" w:tentative="1">
+      <w:start w:val="1"/>
+      <w:numFmt w:val="lowerLetter"/>
+      <w:lvlText w:val="%8."/>
+      <w:lvlJc w:val="left"/>
+      <w:pPr>
+        <w:ind w:left="5760" w:hanging="360"/>
+      </w:pPr>
+    </w:lvl>
+    <w:lvl w:ilvl="8" w:tplc="0409001B" w:tentative="1">
+      <w:start w:val="1"/>
+      <w:numFmt w:val="lowerRoman"/>
+      <w:lvlText w:val="%9."/>
+      <w:lvlJc w:val="right"/>
+      <w:pPr>
+        <w:ind w:left="6480" w:hanging="180"/>
+      </w:pPr>
+    </w:lvl>
+  </w:abstractNum>
+  <w:abstractNum w:abstractNumId="8" w15:restartNumberingAfterBreak="0">
     <w:nsid w:val="591A797C"/>
     <w:multiLevelType w:val="hybridMultilevel"/>
     <w:tmpl w:val="AE68460E"/>
@@ -7445,7 +10570,7 @@
       </w:pPr>
     </w:lvl>
   </w:abstractNum>
-  <w:abstractNum w:abstractNumId="7" w15:restartNumberingAfterBreak="0">
+  <w:abstractNum w:abstractNumId="9" w15:restartNumberingAfterBreak="0">
     <w:nsid w:val="5A387041"/>
     <w:multiLevelType w:val="hybridMultilevel"/>
     <w:tmpl w:val="56489BDA"/>
@@ -7558,7 +10683,7 @@
       </w:rPr>
     </w:lvl>
   </w:abstractNum>
-  <w:abstractNum w:abstractNumId="8" w15:restartNumberingAfterBreak="0">
+  <w:abstractNum w:abstractNumId="10" w15:restartNumberingAfterBreak="0">
     <w:nsid w:val="5BBA3FD6"/>
     <w:multiLevelType w:val="hybridMultilevel"/>
     <w:tmpl w:val="4BCEAC78"/>
@@ -7644,7 +10769,7 @@
       </w:pPr>
     </w:lvl>
   </w:abstractNum>
-  <w:abstractNum w:abstractNumId="9" w15:restartNumberingAfterBreak="0">
+  <w:abstractNum w:abstractNumId="11" w15:restartNumberingAfterBreak="0">
     <w:nsid w:val="671D186D"/>
     <w:multiLevelType w:val="hybridMultilevel"/>
     <w:tmpl w:val="A760863E"/>
@@ -7730,7 +10855,7 @@
       </w:pPr>
     </w:lvl>
   </w:abstractNum>
-  <w:abstractNum w:abstractNumId="10" w15:restartNumberingAfterBreak="0">
+  <w:abstractNum w:abstractNumId="12" w15:restartNumberingAfterBreak="0">
     <w:nsid w:val="70430272"/>
     <w:multiLevelType w:val="hybridMultilevel"/>
     <w:tmpl w:val="530C73B6"/>
@@ -7816,7 +10941,120 @@
       </w:pPr>
     </w:lvl>
   </w:abstractNum>
-  <w:abstractNum w:abstractNumId="11" w15:restartNumberingAfterBreak="0">
+  <w:abstractNum w:abstractNumId="13" w15:restartNumberingAfterBreak="0">
+    <w:nsid w:val="72242157"/>
+    <w:multiLevelType w:val="hybridMultilevel"/>
+    <w:tmpl w:val="8FA42A40"/>
+    <w:lvl w:ilvl="0" w:tplc="04090001">
+      <w:start w:val="1"/>
+      <w:numFmt w:val="bullet"/>
+      <w:lvlText w:val=""/>
+      <w:lvlJc w:val="left"/>
+      <w:pPr>
+        <w:ind w:left="720" w:hanging="360"/>
+      </w:pPr>
+      <w:rPr>
+        <w:rFonts w:ascii="Symbol" w:hAnsi="Symbol" w:hint="default"/>
+      </w:rPr>
+    </w:lvl>
+    <w:lvl w:ilvl="1" w:tplc="04090003" w:tentative="1">
+      <w:start w:val="1"/>
+      <w:numFmt w:val="bullet"/>
+      <w:lvlText w:val="o"/>
+      <w:lvlJc w:val="left"/>
+      <w:pPr>
+        <w:ind w:left="1440" w:hanging="360"/>
+      </w:pPr>
+      <w:rPr>
+        <w:rFonts w:ascii="Courier New" w:hAnsi="Courier New" w:cs="Courier New" w:hint="default"/>
+      </w:rPr>
+    </w:lvl>
+    <w:lvl w:ilvl="2" w:tplc="04090005" w:tentative="1">
+      <w:start w:val="1"/>
+      <w:numFmt w:val="bullet"/>
+      <w:lvlText w:val=""/>
+      <w:lvlJc w:val="left"/>
+      <w:pPr>
+        <w:ind w:left="2160" w:hanging="360"/>
+      </w:pPr>
+      <w:rPr>
+        <w:rFonts w:ascii="Wingdings" w:hAnsi="Wingdings" w:hint="default"/>
+      </w:rPr>
+    </w:lvl>
+    <w:lvl w:ilvl="3" w:tplc="04090001" w:tentative="1">
+      <w:start w:val="1"/>
+      <w:numFmt w:val="bullet"/>
+      <w:lvlText w:val=""/>
+      <w:lvlJc w:val="left"/>
+      <w:pPr>
+        <w:ind w:left="2880" w:hanging="360"/>
+      </w:pPr>
+      <w:rPr>
+        <w:rFonts w:ascii="Symbol" w:hAnsi="Symbol" w:hint="default"/>
+      </w:rPr>
+    </w:lvl>
+    <w:lvl w:ilvl="4" w:tplc="04090003" w:tentative="1">
+      <w:start w:val="1"/>
+      <w:numFmt w:val="bullet"/>
+      <w:lvlText w:val="o"/>
+      <w:lvlJc w:val="left"/>
+      <w:pPr>
+        <w:ind w:left="3600" w:hanging="360"/>
+      </w:pPr>
+      <w:rPr>
+        <w:rFonts w:ascii="Courier New" w:hAnsi="Courier New" w:cs="Courier New" w:hint="default"/>
+      </w:rPr>
+    </w:lvl>
+    <w:lvl w:ilvl="5" w:tplc="04090005" w:tentative="1">
+      <w:start w:val="1"/>
+      <w:numFmt w:val="bullet"/>
+      <w:lvlText w:val=""/>
+      <w:lvlJc w:val="left"/>
+      <w:pPr>
+        <w:ind w:left="4320" w:hanging="360"/>
+      </w:pPr>
+      <w:rPr>
+        <w:rFonts w:ascii="Wingdings" w:hAnsi="Wingdings" w:hint="default"/>
+      </w:rPr>
+    </w:lvl>
+    <w:lvl w:ilvl="6" w:tplc="04090001" w:tentative="1">
+      <w:start w:val="1"/>
+      <w:numFmt w:val="bullet"/>
+      <w:lvlText w:val=""/>
+      <w:lvlJc w:val="left"/>
+      <w:pPr>
+        <w:ind w:left="5040" w:hanging="360"/>
+      </w:pPr>
+      <w:rPr>
+        <w:rFonts w:ascii="Symbol" w:hAnsi="Symbol" w:hint="default"/>
+      </w:rPr>
+    </w:lvl>
+    <w:lvl w:ilvl="7" w:tplc="04090003" w:tentative="1">
+      <w:start w:val="1"/>
+      <w:numFmt w:val="bullet"/>
+      <w:lvlText w:val="o"/>
+      <w:lvlJc w:val="left"/>
+      <w:pPr>
+        <w:ind w:left="5760" w:hanging="360"/>
+      </w:pPr>
+      <w:rPr>
+        <w:rFonts w:ascii="Courier New" w:hAnsi="Courier New" w:cs="Courier New" w:hint="default"/>
+      </w:rPr>
+    </w:lvl>
+    <w:lvl w:ilvl="8" w:tplc="04090005" w:tentative="1">
+      <w:start w:val="1"/>
+      <w:numFmt w:val="bullet"/>
+      <w:lvlText w:val=""/>
+      <w:lvlJc w:val="left"/>
+      <w:pPr>
+        <w:ind w:left="6480" w:hanging="360"/>
+      </w:pPr>
+      <w:rPr>
+        <w:rFonts w:ascii="Wingdings" w:hAnsi="Wingdings" w:hint="default"/>
+      </w:rPr>
+    </w:lvl>
+  </w:abstractNum>
+  <w:abstractNum w:abstractNumId="14" w15:restartNumberingAfterBreak="0">
     <w:nsid w:val="748141AA"/>
     <w:multiLevelType w:val="hybridMultilevel"/>
     <w:tmpl w:val="16226F32"/>
@@ -7903,52 +11141,52 @@
     </w:lvl>
   </w:abstractNum>
   <w:num w:numId="1" w16cid:durableId="1795784503">
-    <w:abstractNumId w:val="5"/>
-    <w:lvlOverride w:ilvl="0"/>
-    <w:lvlOverride w:ilvl="1"/>
-    <w:lvlOverride w:ilvl="2"/>
-    <w:lvlOverride w:ilvl="3"/>
-    <w:lvlOverride w:ilvl="4"/>
-    <w:lvlOverride w:ilvl="5"/>
-    <w:lvlOverride w:ilvl="6"/>
-    <w:lvlOverride w:ilvl="7"/>
-    <w:lvlOverride w:ilvl="8"/>
+    <w:abstractNumId w:val="6"/>
   </w:num>
   <w:num w:numId="2" w16cid:durableId="578712446">
-    <w:abstractNumId w:val="5"/>
+    <w:abstractNumId w:val="6"/>
   </w:num>
   <w:num w:numId="3" w16cid:durableId="463623746">
-    <w:abstractNumId w:val="8"/>
+    <w:abstractNumId w:val="10"/>
   </w:num>
   <w:num w:numId="4" w16cid:durableId="416363963">
     <w:abstractNumId w:val="2"/>
   </w:num>
   <w:num w:numId="5" w16cid:durableId="1931549374">
-    <w:abstractNumId w:val="10"/>
+    <w:abstractNumId w:val="12"/>
   </w:num>
   <w:num w:numId="6" w16cid:durableId="1532911602">
     <w:abstractNumId w:val="1"/>
   </w:num>
   <w:num w:numId="7" w16cid:durableId="2131626913">
-    <w:abstractNumId w:val="6"/>
+    <w:abstractNumId w:val="8"/>
   </w:num>
   <w:num w:numId="8" w16cid:durableId="1466046749">
     <w:abstractNumId w:val="3"/>
   </w:num>
   <w:num w:numId="9" w16cid:durableId="1626693012">
+    <w:abstractNumId w:val="14"/>
+  </w:num>
+  <w:num w:numId="10" w16cid:durableId="1586527196">
     <w:abstractNumId w:val="11"/>
   </w:num>
-  <w:num w:numId="10" w16cid:durableId="1586527196">
+  <w:num w:numId="11" w16cid:durableId="1040320824">
     <w:abstractNumId w:val="9"/>
-  </w:num>
-  <w:num w:numId="11" w16cid:durableId="1040320824">
-    <w:abstractNumId w:val="7"/>
   </w:num>
   <w:num w:numId="12" w16cid:durableId="127019848">
     <w:abstractNumId w:val="4"/>
   </w:num>
   <w:num w:numId="13" w16cid:durableId="738213878">
     <w:abstractNumId w:val="0"/>
+  </w:num>
+  <w:num w:numId="14" w16cid:durableId="160439004">
+    <w:abstractNumId w:val="7"/>
+  </w:num>
+  <w:num w:numId="15" w16cid:durableId="848178011">
+    <w:abstractNumId w:val="13"/>
+  </w:num>
+  <w:num w:numId="16" w16cid:durableId="1662351031">
+    <w:abstractNumId w:val="5"/>
   </w:num>
 </w:numbering>
 </file>
@@ -9039,19 +12277,19 @@
 
 <file path=word/glossary/fontTable.xml><?xml version="1.0" encoding="utf-8"?>
 <w:fonts xmlns:mc="http://schemas.openxmlformats.org/markup-compatibility/2006" xmlns:r="http://schemas.openxmlformats.org/officeDocument/2006/relationships" xmlns:w="http://schemas.openxmlformats.org/wordprocessingml/2006/main" xmlns:w14="http://schemas.microsoft.com/office/word/2010/wordml" xmlns:w15="http://schemas.microsoft.com/office/word/2012/wordml" xmlns:w16cex="http://schemas.microsoft.com/office/word/2018/wordml/cex" xmlns:w16cid="http://schemas.microsoft.com/office/word/2016/wordml/cid" xmlns:w16="http://schemas.microsoft.com/office/word/2018/wordml" xmlns:w16du="http://schemas.microsoft.com/office/word/2023/wordml/word16du" xmlns:w16sdtdh="http://schemas.microsoft.com/office/word/2020/wordml/sdtdatahash" xmlns:w16se="http://schemas.microsoft.com/office/word/2015/wordml/symex" mc:Ignorable="w14 w15 w16se w16cid w16 w16cex w16sdtdh w16du">
+  <w:font w:name="Symbol">
+    <w:panose1 w:val="05050102010706020507"/>
+    <w:charset w:val="02"/>
+    <w:family w:val="roman"/>
+    <w:pitch w:val="variable"/>
+    <w:sig w:usb0="00000000" w:usb1="10000000" w:usb2="00000000" w:usb3="00000000" w:csb0="80000000" w:csb1="00000000"/>
+  </w:font>
   <w:font w:name="Times New Roman">
     <w:panose1 w:val="02020603050405020304"/>
     <w:charset w:val="00"/>
     <w:family w:val="roman"/>
     <w:pitch w:val="variable"/>
     <w:sig w:usb0="E0002EFF" w:usb1="C000785B" w:usb2="00000009" w:usb3="00000000" w:csb0="000001FF" w:csb1="00000000"/>
-  </w:font>
-  <w:font w:name="Symbol">
-    <w:panose1 w:val="05050102010706020507"/>
-    <w:charset w:val="02"/>
-    <w:family w:val="roman"/>
-    <w:pitch w:val="variable"/>
-    <w:sig w:usb0="00000000" w:usb1="10000000" w:usb2="00000000" w:usb3="00000000" w:csb0="80000000" w:csb1="00000000"/>
   </w:font>
   <w:font w:name="Courier New">
     <w:panose1 w:val="02070309020205020404"/>
@@ -9113,7 +12351,9 @@
   <w:rsids>
     <w:rsidRoot w:val="00C13CAA"/>
     <w:rsid w:val="00182C1E"/>
+    <w:rsid w:val="001A26D5"/>
     <w:rsid w:val="00C13CAA"/>
+    <w:rsid w:val="00C9331C"/>
   </w:rsids>
   <m:mathPr>
     <m:mathFont m:val="Cambria Math"/>
@@ -9564,10 +12804,6 @@
     <w:semiHidden/>
     <w:unhideWhenUsed/>
   </w:style>
-  <w:style w:type="paragraph" w:customStyle="1" w:styleId="EF83B687BF3D4D6CA7BB9B5C66E89603">
-    <w:name w:val="EF83B687BF3D4D6CA7BB9B5C66E89603"/>
-    <w:rsid w:val="00C13CAA"/>
-  </w:style>
   <w:style w:type="paragraph" w:customStyle="1" w:styleId="EE0DE208D93A4D2295071B14102D5F1A">
     <w:name w:val="EE0DE208D93A4D2295071B14102D5F1A"/>
     <w:rsid w:val="00C13CAA"/>

</xml_diff>